<commit_message>
Aggiunta navigazione in base alla tecnica + edit pulsanti
Nelle pagine che mostrano le opere, cliccando sulla tecnica viene
mostrata una lista di tutte le opere con quella tecnica
</commit_message>
<xml_diff>
--- a/specifiche.docx
+++ b/specifiche.docx
@@ -134,6 +134,22 @@
         </w:rPr>
         <w:t>Spring Security</w:t>
       </w:r>
+      <w:r>
+        <w:rPr>
+          <w:rFonts w:ascii="Calibri" w:eastAsia="Calibri" w:hAnsi="Calibri" w:cs="Calibri"/>
+          <w:b/>
+        </w:rPr>
+        <w:t xml:space="preserve">, Spring </w:t>
+      </w:r>
+      <w:proofErr w:type="spellStart"/>
+      <w:r>
+        <w:rPr>
+          <w:rFonts w:ascii="Calibri" w:eastAsia="Calibri" w:hAnsi="Calibri" w:cs="Calibri"/>
+          <w:b/>
+        </w:rPr>
+        <w:t>Boot</w:t>
+      </w:r>
+      <w:proofErr w:type="spellEnd"/>
     </w:p>
     <w:p>
       <w:pPr>
@@ -203,6 +219,7 @@
         <w:spacing w:after="200" w:line="276" w:lineRule="auto"/>
         <w:rPr>
           <w:rFonts w:ascii="Calibri" w:eastAsia="Calibri" w:hAnsi="Calibri" w:cs="Calibri"/>
+          <w:b/>
         </w:rPr>
       </w:pPr>
       <w:r>
@@ -224,6 +241,57 @@
           <w:b/>
         </w:rPr>
         <w:t>Bootstrap</w:t>
+      </w:r>
+    </w:p>
+    <w:p>
+      <w:pPr>
+        <w:spacing w:after="200" w:line="276" w:lineRule="auto"/>
+        <w:rPr>
+          <w:rFonts w:ascii="Calibri" w:eastAsia="Calibri" w:hAnsi="Calibri" w:cs="Calibri"/>
+        </w:rPr>
+      </w:pPr>
+      <w:r>
+        <w:rPr>
+          <w:rFonts w:ascii="Calibri" w:eastAsia="Calibri" w:hAnsi="Calibri" w:cs="Calibri"/>
+          <w:b/>
+        </w:rPr>
+        <w:tab/>
+      </w:r>
+      <w:r>
+        <w:rPr>
+          <w:rFonts w:ascii="Calibri" w:eastAsia="Calibri" w:hAnsi="Calibri" w:cs="Calibri"/>
+          <w:b/>
+        </w:rPr>
+        <w:tab/>
+      </w:r>
+      <w:r>
+        <w:rPr>
+          <w:rFonts w:ascii="Calibri" w:eastAsia="Calibri" w:hAnsi="Calibri" w:cs="Calibri"/>
+        </w:rPr>
+        <w:t>HTML:</w:t>
+      </w:r>
+      <w:r>
+        <w:rPr>
+          <w:rFonts w:ascii="Calibri" w:eastAsia="Calibri" w:hAnsi="Calibri" w:cs="Calibri"/>
+          <w:b/>
+        </w:rPr>
+        <w:t xml:space="preserve"> </w:t>
+      </w:r>
+      <w:proofErr w:type="spellStart"/>
+      <w:r>
+        <w:rPr>
+          <w:rFonts w:ascii="Calibri" w:eastAsia="Calibri" w:hAnsi="Calibri" w:cs="Calibri"/>
+          <w:b/>
+        </w:rPr>
+        <w:t>Thymeleaf</w:t>
+      </w:r>
+      <w:proofErr w:type="spellEnd"/>
+      <w:r>
+        <w:rPr>
+          <w:rFonts w:ascii="Calibri" w:eastAsia="Calibri" w:hAnsi="Calibri" w:cs="Calibri"/>
+          <w:b/>
+        </w:rPr>
+        <w:t>, Spring EL</w:t>
       </w:r>
     </w:p>
     <w:p>
@@ -264,6 +332,12 @@
         </w:rPr>
         <w:tab/>
         <w:t xml:space="preserve">Operating System: </w:t>
+      </w:r>
+      <w:r>
+        <w:rPr>
+          <w:rFonts w:ascii="Calibri" w:eastAsia="Calibri" w:hAnsi="Calibri" w:cs="Calibri"/>
+        </w:rPr>
+        <w:t>___________</w:t>
       </w:r>
     </w:p>
     <w:p>
@@ -463,15 +537,7 @@
         <w:rPr>
           <w:rFonts w:ascii="Calibri" w:eastAsia="Calibri" w:hAnsi="Calibri" w:cs="Calibri"/>
         </w:rPr>
-        <w:t>Escluso quest’ultimo, per tutti gli altri link l’utente non registrato vi</w:t>
-      </w:r>
-      <w:bookmarkStart w:id="0" w:name="_GoBack"/>
-      <w:bookmarkEnd w:id="0"/>
-      <w:r>
-        <w:rPr>
-          <w:rFonts w:ascii="Calibri" w:eastAsia="Calibri" w:hAnsi="Calibri" w:cs="Calibri"/>
-        </w:rPr>
-        <w:t>ene reindirizzato alla pagina di login.</w:t>
+        <w:t>Escluso quest’ultimo, per tutti gli altri link l’utente non registrato viene reindirizzato alla pagina di login.</w:t>
       </w:r>
     </w:p>
     <w:p>
@@ -595,27 +661,13 @@
         <w:rPr>
           <w:rFonts w:ascii="Calibri" w:eastAsia="Calibri" w:hAnsi="Calibri" w:cs="Calibri"/>
         </w:rPr>
-        <w:t>[Admin: Aggiunta opera]</w:t>
-      </w:r>
-    </w:p>
-    <w:p>
-      <w:pPr>
-        <w:spacing w:after="200" w:line="276" w:lineRule="auto"/>
-        <w:rPr>
-          <w:rFonts w:ascii="Calibri" w:eastAsia="Calibri" w:hAnsi="Calibri" w:cs="Calibri"/>
-        </w:rPr>
-      </w:pPr>
-      <w:r>
-        <w:rPr>
-          <w:rFonts w:ascii="Calibri" w:eastAsia="Calibri" w:hAnsi="Calibri" w:cs="Calibri"/>
-        </w:rPr>
-        <w:t xml:space="preserve">[Admin: Aggiunta </w:t>
-      </w:r>
-      <w:r>
-        <w:rPr>
-          <w:rFonts w:ascii="Calibri" w:eastAsia="Calibri" w:hAnsi="Calibri" w:cs="Calibri"/>
-        </w:rPr>
-        <w:t>autore</w:t>
+        <w:t>[Admin: Aggiunta opera</w:t>
+      </w:r>
+      <w:r>
+        <w:rPr>
+          <w:rFonts w:ascii="Calibri" w:eastAsia="Calibri" w:hAnsi="Calibri" w:cs="Calibri"/>
+        </w:rPr>
+        <w:t xml:space="preserve"> con autore esistente</w:t>
       </w:r>
       <w:r>
         <w:rPr>
@@ -631,6 +683,46 @@
           <w:rFonts w:ascii="Calibri" w:eastAsia="Calibri" w:hAnsi="Calibri" w:cs="Calibri"/>
         </w:rPr>
       </w:pPr>
+      <w:r>
+        <w:rPr>
+          <w:rFonts w:ascii="Calibri" w:eastAsia="Calibri" w:hAnsi="Calibri" w:cs="Calibri"/>
+        </w:rPr>
+        <w:t xml:space="preserve">[Admin: Aggiunta opera con autore </w:t>
+      </w:r>
+      <w:r>
+        <w:rPr>
+          <w:rFonts w:ascii="Calibri" w:eastAsia="Calibri" w:hAnsi="Calibri" w:cs="Calibri"/>
+        </w:rPr>
+        <w:t>nuovo</w:t>
+      </w:r>
+      <w:r>
+        <w:rPr>
+          <w:rFonts w:ascii="Calibri" w:eastAsia="Calibri" w:hAnsi="Calibri" w:cs="Calibri"/>
+        </w:rPr>
+        <w:t>]</w:t>
+      </w:r>
+    </w:p>
+    <w:p>
+      <w:pPr>
+        <w:spacing w:after="200" w:line="276" w:lineRule="auto"/>
+        <w:rPr>
+          <w:rFonts w:ascii="Calibri" w:eastAsia="Calibri" w:hAnsi="Calibri" w:cs="Calibri"/>
+        </w:rPr>
+      </w:pPr>
+      <w:r>
+        <w:rPr>
+          <w:rFonts w:ascii="Calibri" w:eastAsia="Calibri" w:hAnsi="Calibri" w:cs="Calibri"/>
+        </w:rPr>
+        <w:t>[Admin: Aggiunta autore]</w:t>
+      </w:r>
+    </w:p>
+    <w:p>
+      <w:pPr>
+        <w:spacing w:after="200" w:line="276" w:lineRule="auto"/>
+        <w:rPr>
+          <w:rFonts w:ascii="Calibri" w:eastAsia="Calibri" w:hAnsi="Calibri" w:cs="Calibri"/>
+        </w:rPr>
+      </w:pPr>
     </w:p>
     <w:p>
       <w:pPr>
@@ -687,13 +779,141 @@
         <w:rPr>
           <w:rFonts w:ascii="Calibri" w:eastAsia="Calibri" w:hAnsi="Calibri" w:cs="Calibri"/>
         </w:rPr>
-        <w:t xml:space="preserve">[Admin: </w:t>
-      </w:r>
-      <w:r>
-        <w:rPr>
-          <w:rFonts w:ascii="Calibri" w:eastAsia="Calibri" w:hAnsi="Calibri" w:cs="Calibri"/>
-        </w:rPr>
-        <w:t>Elimina autore</w:t>
+        <w:t>[Admin: Elimina autore]</w:t>
+      </w:r>
+    </w:p>
+    <w:p>
+      <w:pPr>
+        <w:spacing w:after="200" w:line="276" w:lineRule="auto"/>
+        <w:rPr>
+          <w:rFonts w:ascii="Calibri" w:eastAsia="Calibri" w:hAnsi="Calibri" w:cs="Calibri"/>
+        </w:rPr>
+      </w:pPr>
+    </w:p>
+    <w:p>
+      <w:pPr>
+        <w:spacing w:after="200" w:line="276" w:lineRule="auto"/>
+        <w:rPr>
+          <w:rFonts w:ascii="Calibri" w:eastAsia="Calibri" w:hAnsi="Calibri" w:cs="Calibri"/>
+        </w:rPr>
+      </w:pPr>
+    </w:p>
+    <w:p>
+      <w:pPr>
+        <w:spacing w:after="200" w:line="276" w:lineRule="auto"/>
+        <w:rPr>
+          <w:rFonts w:ascii="Calibri" w:eastAsia="Calibri" w:hAnsi="Calibri" w:cs="Calibri"/>
+          <w:b/>
+          <w:u w:val="single"/>
+        </w:rPr>
+      </w:pPr>
+      <w:r>
+        <w:rPr>
+          <w:rFonts w:ascii="Calibri" w:eastAsia="Calibri" w:hAnsi="Calibri" w:cs="Calibri"/>
+          <w:b/>
+          <w:u w:val="single"/>
+        </w:rPr>
+        <w:t>CASO D'USO UC</w:t>
+      </w:r>
+      <w:r>
+        <w:rPr>
+          <w:rFonts w:ascii="Calibri" w:eastAsia="Calibri" w:hAnsi="Calibri" w:cs="Calibri"/>
+          <w:b/>
+          <w:u w:val="single"/>
+        </w:rPr>
+        <w:t>5</w:t>
+      </w:r>
+      <w:r>
+        <w:rPr>
+          <w:rFonts w:ascii="Calibri" w:eastAsia="Calibri" w:hAnsi="Calibri" w:cs="Calibri"/>
+          <w:b/>
+          <w:u w:val="single"/>
+        </w:rPr>
+        <w:t>:</w:t>
+      </w:r>
+    </w:p>
+    <w:p>
+      <w:pPr>
+        <w:spacing w:after="200" w:line="276" w:lineRule="auto"/>
+        <w:rPr>
+          <w:rFonts w:ascii="Calibri" w:eastAsia="Calibri" w:hAnsi="Calibri" w:cs="Calibri"/>
+        </w:rPr>
+      </w:pPr>
+      <w:r>
+        <w:rPr>
+          <w:rFonts w:ascii="Calibri" w:eastAsia="Calibri" w:hAnsi="Calibri" w:cs="Calibri"/>
+        </w:rPr>
+        <w:t>[Admin: Modifica opera]</w:t>
+      </w:r>
+    </w:p>
+    <w:p>
+      <w:pPr>
+        <w:spacing w:after="200" w:line="276" w:lineRule="auto"/>
+        <w:rPr>
+          <w:rFonts w:ascii="Calibri" w:eastAsia="Calibri" w:hAnsi="Calibri" w:cs="Calibri"/>
+        </w:rPr>
+      </w:pPr>
+      <w:r>
+        <w:rPr>
+          <w:rFonts w:ascii="Calibri" w:eastAsia="Calibri" w:hAnsi="Calibri" w:cs="Calibri"/>
+        </w:rPr>
+        <w:t>[Admin: Modifica autore]</w:t>
+      </w:r>
+    </w:p>
+    <w:p>
+      <w:pPr>
+        <w:spacing w:after="200" w:line="276" w:lineRule="auto"/>
+        <w:rPr>
+          <w:rFonts w:ascii="Calibri" w:eastAsia="Calibri" w:hAnsi="Calibri" w:cs="Calibri"/>
+        </w:rPr>
+      </w:pPr>
+    </w:p>
+    <w:p>
+      <w:pPr>
+        <w:spacing w:after="200" w:line="276" w:lineRule="auto"/>
+        <w:rPr>
+          <w:rFonts w:ascii="Calibri" w:eastAsia="Calibri" w:hAnsi="Calibri" w:cs="Calibri"/>
+          <w:b/>
+          <w:u w:val="single"/>
+        </w:rPr>
+      </w:pPr>
+      <w:r>
+        <w:rPr>
+          <w:rFonts w:ascii="Calibri" w:eastAsia="Calibri" w:hAnsi="Calibri" w:cs="Calibri"/>
+          <w:b/>
+          <w:u w:val="single"/>
+        </w:rPr>
+        <w:t>CASO D'USO UC</w:t>
+      </w:r>
+      <w:r>
+        <w:rPr>
+          <w:rFonts w:ascii="Calibri" w:eastAsia="Calibri" w:hAnsi="Calibri" w:cs="Calibri"/>
+          <w:b/>
+          <w:u w:val="single"/>
+        </w:rPr>
+        <w:t>6</w:t>
+      </w:r>
+      <w:r>
+        <w:rPr>
+          <w:rFonts w:ascii="Calibri" w:eastAsia="Calibri" w:hAnsi="Calibri" w:cs="Calibri"/>
+          <w:b/>
+          <w:u w:val="single"/>
+        </w:rPr>
+        <w:t>:</w:t>
+      </w:r>
+    </w:p>
+    <w:p>
+      <w:pPr>
+        <w:spacing w:after="200" w:line="276" w:lineRule="auto"/>
+        <w:rPr>
+          <w:rFonts w:ascii="Calibri" w:eastAsia="Calibri" w:hAnsi="Calibri" w:cs="Calibri"/>
+        </w:rPr>
+      </w:pPr>
+      <w:r>
+        <w:rPr>
+          <w:rFonts w:ascii="Calibri" w:eastAsia="Calibri" w:hAnsi="Calibri" w:cs="Calibri"/>
+        </w:rPr>
+        <w:t>[Utente: dettagli autore</w:t>
       </w:r>
       <w:r>
         <w:rPr>
@@ -709,93 +929,17 @@
           <w:rFonts w:ascii="Calibri" w:eastAsia="Calibri" w:hAnsi="Calibri" w:cs="Calibri"/>
         </w:rPr>
       </w:pPr>
-    </w:p>
-    <w:p>
-      <w:pPr>
-        <w:spacing w:after="200" w:line="276" w:lineRule="auto"/>
-        <w:rPr>
-          <w:rFonts w:ascii="Calibri" w:eastAsia="Calibri" w:hAnsi="Calibri" w:cs="Calibri"/>
-        </w:rPr>
-      </w:pPr>
-    </w:p>
-    <w:p>
-      <w:pPr>
-        <w:spacing w:after="200" w:line="276" w:lineRule="auto"/>
-        <w:rPr>
-          <w:rFonts w:ascii="Calibri" w:eastAsia="Calibri" w:hAnsi="Calibri" w:cs="Calibri"/>
-          <w:b/>
-          <w:u w:val="single"/>
-        </w:rPr>
-      </w:pPr>
-      <w:r>
-        <w:rPr>
-          <w:rFonts w:ascii="Calibri" w:eastAsia="Calibri" w:hAnsi="Calibri" w:cs="Calibri"/>
-          <w:b/>
-          <w:u w:val="single"/>
-        </w:rPr>
-        <w:t>CASO D'USO UC</w:t>
-      </w:r>
-      <w:r>
-        <w:rPr>
-          <w:rFonts w:ascii="Calibri" w:eastAsia="Calibri" w:hAnsi="Calibri" w:cs="Calibri"/>
-          <w:b/>
-          <w:u w:val="single"/>
-        </w:rPr>
-        <w:t>5</w:t>
-      </w:r>
-      <w:r>
-        <w:rPr>
-          <w:rFonts w:ascii="Calibri" w:eastAsia="Calibri" w:hAnsi="Calibri" w:cs="Calibri"/>
-          <w:b/>
-          <w:u w:val="single"/>
-        </w:rPr>
-        <w:t>:</w:t>
-      </w:r>
-    </w:p>
-    <w:p>
-      <w:pPr>
-        <w:spacing w:after="200" w:line="276" w:lineRule="auto"/>
-        <w:rPr>
-          <w:rFonts w:ascii="Calibri" w:eastAsia="Calibri" w:hAnsi="Calibri" w:cs="Calibri"/>
-        </w:rPr>
-      </w:pPr>
-      <w:r>
-        <w:rPr>
-          <w:rFonts w:ascii="Calibri" w:eastAsia="Calibri" w:hAnsi="Calibri" w:cs="Calibri"/>
-        </w:rPr>
-        <w:t xml:space="preserve">[Admin: </w:t>
-      </w:r>
-      <w:r>
-        <w:rPr>
-          <w:rFonts w:ascii="Calibri" w:eastAsia="Calibri" w:hAnsi="Calibri" w:cs="Calibri"/>
-        </w:rPr>
-        <w:t>Modifica</w:t>
-      </w:r>
-      <w:r>
-        <w:rPr>
-          <w:rFonts w:ascii="Calibri" w:eastAsia="Calibri" w:hAnsi="Calibri" w:cs="Calibri"/>
-        </w:rPr>
-        <w:t xml:space="preserve"> opera]</w:t>
-      </w:r>
-    </w:p>
-    <w:p>
-      <w:pPr>
-        <w:spacing w:after="200" w:line="276" w:lineRule="auto"/>
-        <w:rPr>
-          <w:rFonts w:ascii="Calibri" w:eastAsia="Calibri" w:hAnsi="Calibri" w:cs="Calibri"/>
-        </w:rPr>
-      </w:pPr>
-      <w:r>
-        <w:rPr>
-          <w:rFonts w:ascii="Calibri" w:eastAsia="Calibri" w:hAnsi="Calibri" w:cs="Calibri"/>
-        </w:rPr>
-        <w:t xml:space="preserve">[Admin: </w:t>
-      </w:r>
-      <w:r>
-        <w:rPr>
-          <w:rFonts w:ascii="Calibri" w:eastAsia="Calibri" w:hAnsi="Calibri" w:cs="Calibri"/>
-        </w:rPr>
-        <w:t>Modifica autore</w:t>
+      <w:r>
+        <w:rPr>
+          <w:rFonts w:ascii="Calibri" w:eastAsia="Calibri" w:hAnsi="Calibri" w:cs="Calibri"/>
+        </w:rPr>
+        <w:t>[</w:t>
+      </w:r>
+      <w:r>
+        <w:rPr>
+          <w:rFonts w:ascii="Calibri" w:eastAsia="Calibri" w:hAnsi="Calibri" w:cs="Calibri"/>
+        </w:rPr>
+        <w:t>Utente: opere by autore</w:t>
       </w:r>
       <w:r>
         <w:rPr>
@@ -803,6 +947,14 @@
         </w:rPr>
         <w:t>]</w:t>
       </w:r>
+    </w:p>
+    <w:p>
+      <w:pPr>
+        <w:spacing w:after="200" w:line="276" w:lineRule="auto"/>
+        <w:rPr>
+          <w:rFonts w:ascii="Calibri" w:eastAsia="Calibri" w:hAnsi="Calibri" w:cs="Calibri"/>
+        </w:rPr>
+      </w:pPr>
     </w:p>
     <w:p>
       <w:pPr>

</xml_diff>

<commit_message>
Aggiornati Casi D'Uso + fix
</commit_message>
<xml_diff>
--- a/specifiche.docx
+++ b/specifiche.docx
@@ -1,6 +1,6 @@
 
 <file path=word/document.xml><?xml version="1.0" encoding="utf-8"?>
-<w:document xmlns:wpc="http://schemas.microsoft.com/office/word/2010/wordprocessingCanvas" xmlns:cx="http://schemas.microsoft.com/office/drawing/2014/chartex" xmlns:cx1="http://schemas.microsoft.com/office/drawing/2015/9/8/chartex" xmlns:cx2="http://schemas.microsoft.com/office/drawing/2015/10/21/chartex" xmlns:cx3="http://schemas.microsoft.com/office/drawing/2016/5/9/chartex" xmlns:cx4="http://schemas.microsoft.com/office/drawing/2016/5/10/chartex" xmlns:cx5="http://schemas.microsoft.com/office/drawing/2016/5/11/chartex" xmlns:mc="http://schemas.openxmlformats.org/markup-compatibility/2006" xmlns:o="urn:schemas-microsoft-com:office:office" xmlns:r="http://schemas.openxmlformats.org/officeDocument/2006/relationships" xmlns:m="http://schemas.openxmlformats.org/officeDocument/2006/math" xmlns:v="urn:schemas-microsoft-com:vml" xmlns:wp14="http://schemas.microsoft.com/office/word/2010/wordprocessingDrawing" xmlns:wp="http://schemas.openxmlformats.org/drawingml/2006/wordprocessingDrawing" xmlns:w10="urn:schemas-microsoft-com:office:word" xmlns:w="http://schemas.openxmlformats.org/wordprocessingml/2006/main" xmlns:w14="http://schemas.microsoft.com/office/word/2010/wordml" xmlns:w15="http://schemas.microsoft.com/office/word/2012/wordml" xmlns:w16se="http://schemas.microsoft.com/office/word/2015/wordml/symex" xmlns:wpg="http://schemas.microsoft.com/office/word/2010/wordprocessingGroup" xmlns:wpi="http://schemas.microsoft.com/office/word/2010/wordprocessingInk" xmlns:wne="http://schemas.microsoft.com/office/word/2006/wordml" xmlns:wps="http://schemas.microsoft.com/office/word/2010/wordprocessingShape" mc:Ignorable="w14 w15 w16se wp14">
+<w:document xmlns:wpc="http://schemas.microsoft.com/office/word/2010/wordprocessingCanvas" xmlns:cx="http://schemas.microsoft.com/office/drawing/2014/chartex" xmlns:cx1="http://schemas.microsoft.com/office/drawing/2015/9/8/chartex" xmlns:cx2="http://schemas.microsoft.com/office/drawing/2015/10/21/chartex" xmlns:cx3="http://schemas.microsoft.com/office/drawing/2016/5/9/chartex" xmlns:cx4="http://schemas.microsoft.com/office/drawing/2016/5/10/chartex" xmlns:cx5="http://schemas.microsoft.com/office/drawing/2016/5/11/chartex" xmlns:cx6="http://schemas.microsoft.com/office/drawing/2016/5/12/chartex" xmlns:cx7="http://schemas.microsoft.com/office/drawing/2016/5/13/chartex" xmlns:cx8="http://schemas.microsoft.com/office/drawing/2016/5/14/chartex" xmlns:mc="http://schemas.openxmlformats.org/markup-compatibility/2006" xmlns:aink="http://schemas.microsoft.com/office/drawing/2016/ink" xmlns:am3d="http://schemas.microsoft.com/office/drawing/2017/model3d" xmlns:o="urn:schemas-microsoft-com:office:office" xmlns:r="http://schemas.openxmlformats.org/officeDocument/2006/relationships" xmlns:m="http://schemas.openxmlformats.org/officeDocument/2006/math" xmlns:v="urn:schemas-microsoft-com:vml" xmlns:wp14="http://schemas.microsoft.com/office/word/2010/wordprocessingDrawing" xmlns:wp="http://schemas.openxmlformats.org/drawingml/2006/wordprocessingDrawing" xmlns:w10="urn:schemas-microsoft-com:office:word" xmlns:w="http://schemas.openxmlformats.org/wordprocessingml/2006/main" xmlns:w14="http://schemas.microsoft.com/office/word/2010/wordml" xmlns:w15="http://schemas.microsoft.com/office/word/2012/wordml" xmlns:w16se="http://schemas.microsoft.com/office/word/2015/wordml/symex" xmlns:wpg="http://schemas.microsoft.com/office/word/2010/wordprocessingGroup" xmlns:wpi="http://schemas.microsoft.com/office/word/2010/wordprocessingInk" xmlns:wne="http://schemas.microsoft.com/office/word/2006/wordml" xmlns:wps="http://schemas.microsoft.com/office/word/2010/wordprocessingShape" mc:Ignorable="w14 w15 w16se wp14">
   <w:body>
     <w:p>
       <w:pPr>
@@ -15,7 +15,14 @@
           <w:rFonts w:ascii="Calibri" w:eastAsia="Calibri" w:hAnsi="Calibri" w:cs="Calibri"/>
           <w:u w:val="single"/>
         </w:rPr>
-        <w:t>Breve descrizione delle tecnologie utilizzate per lo sviluppo di questa applicazione</w:t>
+        <w:t>T</w:t>
+      </w:r>
+      <w:r>
+        <w:rPr>
+          <w:rFonts w:ascii="Calibri" w:eastAsia="Calibri" w:hAnsi="Calibri" w:cs="Calibri"/>
+          <w:u w:val="single"/>
+        </w:rPr>
+        <w:t>ecnologie utilizzate</w:t>
       </w:r>
       <w:r>
         <w:rPr>
@@ -134,22 +141,6 @@
         </w:rPr>
         <w:t>Spring Security</w:t>
       </w:r>
-      <w:r>
-        <w:rPr>
-          <w:rFonts w:ascii="Calibri" w:eastAsia="Calibri" w:hAnsi="Calibri" w:cs="Calibri"/>
-          <w:b/>
-        </w:rPr>
-        <w:t xml:space="preserve">, Spring </w:t>
-      </w:r>
-      <w:proofErr w:type="spellStart"/>
-      <w:r>
-        <w:rPr>
-          <w:rFonts w:ascii="Calibri" w:eastAsia="Calibri" w:hAnsi="Calibri" w:cs="Calibri"/>
-          <w:b/>
-        </w:rPr>
-        <w:t>Boot</w:t>
-      </w:r>
-      <w:proofErr w:type="spellEnd"/>
     </w:p>
     <w:p>
       <w:pPr>
@@ -286,59 +277,6 @@
         <w:t>Thymeleaf</w:t>
       </w:r>
       <w:proofErr w:type="spellEnd"/>
-      <w:r>
-        <w:rPr>
-          <w:rFonts w:ascii="Calibri" w:eastAsia="Calibri" w:hAnsi="Calibri" w:cs="Calibri"/>
-          <w:b/>
-        </w:rPr>
-        <w:t>, Spring EL</w:t>
-      </w:r>
-    </w:p>
-    <w:p>
-      <w:pPr>
-        <w:numPr>
-          <w:ilvl w:val="0"/>
-          <w:numId w:val="2"/>
-        </w:numPr>
-        <w:spacing w:after="200" w:line="276" w:lineRule="auto"/>
-        <w:ind w:left="720" w:hanging="360"/>
-        <w:rPr>
-          <w:rFonts w:ascii="Calibri" w:eastAsia="Calibri" w:hAnsi="Calibri" w:cs="Calibri"/>
-        </w:rPr>
-      </w:pPr>
-      <w:r>
-        <w:rPr>
-          <w:rFonts w:ascii="Calibri" w:eastAsia="Calibri" w:hAnsi="Calibri" w:cs="Calibri"/>
-        </w:rPr>
-        <w:t>Deployment information:</w:t>
-      </w:r>
-    </w:p>
-    <w:p>
-      <w:pPr>
-        <w:spacing w:after="200" w:line="276" w:lineRule="auto"/>
-        <w:rPr>
-          <w:rFonts w:ascii="Calibri" w:eastAsia="Calibri" w:hAnsi="Calibri" w:cs="Calibri"/>
-        </w:rPr>
-      </w:pPr>
-      <w:r>
-        <w:rPr>
-          <w:rFonts w:ascii="Calibri" w:eastAsia="Calibri" w:hAnsi="Calibri" w:cs="Calibri"/>
-        </w:rPr>
-        <w:tab/>
-      </w:r>
-      <w:r>
-        <w:rPr>
-          <w:rFonts w:ascii="Calibri" w:eastAsia="Calibri" w:hAnsi="Calibri" w:cs="Calibri"/>
-        </w:rPr>
-        <w:tab/>
-        <w:t xml:space="preserve">Operating System: </w:t>
-      </w:r>
-      <w:r>
-        <w:rPr>
-          <w:rFonts w:ascii="Calibri" w:eastAsia="Calibri" w:hAnsi="Calibri" w:cs="Calibri"/>
-        </w:rPr>
-        <w:t>___________</w:t>
-      </w:r>
     </w:p>
     <w:p>
       <w:pPr>
@@ -349,22 +287,23 @@
         <w:spacing w:after="200" w:line="276" w:lineRule="auto"/>
         <w:ind w:left="720" w:hanging="360"/>
         <w:rPr>
-          <w:rFonts w:ascii="Calibri" w:eastAsia="Calibri" w:hAnsi="Calibri" w:cs="Calibri"/>
-        </w:rPr>
-      </w:pPr>
-      <w:proofErr w:type="spellStart"/>
-      <w:r>
-        <w:rPr>
-          <w:rFonts w:ascii="Calibri" w:eastAsia="Calibri" w:hAnsi="Calibri" w:cs="Calibri"/>
-        </w:rPr>
-        <w:t>Current</w:t>
-      </w:r>
-      <w:proofErr w:type="spellEnd"/>
-      <w:r>
-        <w:rPr>
-          <w:rFonts w:ascii="Calibri" w:eastAsia="Calibri" w:hAnsi="Calibri" w:cs="Calibri"/>
-        </w:rPr>
-        <w:t xml:space="preserve"> IP of the server:  </w:t>
+          <w:rStyle w:val="Collegamentoipertestuale"/>
+          <w:rFonts w:ascii="Calibri" w:eastAsia="Calibri" w:hAnsi="Calibri" w:cs="Calibri"/>
+          <w:color w:val="auto"/>
+          <w:u w:val="none"/>
+        </w:rPr>
+      </w:pPr>
+      <w:r>
+        <w:rPr>
+          <w:rFonts w:ascii="Calibri" w:eastAsia="Calibri" w:hAnsi="Calibri" w:cs="Calibri"/>
+        </w:rPr>
+        <w:t>Server IP (Amazon Web Service)</w:t>
+      </w:r>
+      <w:r>
+        <w:rPr>
+          <w:rFonts w:ascii="Calibri" w:eastAsia="Calibri" w:hAnsi="Calibri" w:cs="Calibri"/>
+        </w:rPr>
+        <w:t xml:space="preserve">:  </w:t>
       </w:r>
       <w:hyperlink r:id="rId5" w:history="1">
         <w:r>
@@ -372,7 +311,7 @@
             <w:rStyle w:val="Collegamentoipertestuale"/>
             <w:rFonts w:ascii="Calibri" w:eastAsia="Calibri" w:hAnsi="Calibri" w:cs="Calibri"/>
           </w:rPr>
-          <w:t>http://35.176.30.25:8080/siw-project</w:t>
+          <w:t>http://35.176.30.25:8080/museo-0.0.1-SNAPSHOT/</w:t>
         </w:r>
       </w:hyperlink>
     </w:p>
@@ -381,21 +320,96 @@
         <w:spacing w:after="200" w:line="276" w:lineRule="auto"/>
         <w:rPr>
           <w:rFonts w:ascii="Calibri" w:eastAsia="Calibri" w:hAnsi="Calibri" w:cs="Calibri"/>
-        </w:rPr>
-      </w:pPr>
-    </w:p>
-    <w:p>
-      <w:pPr>
-        <w:spacing w:after="200" w:line="276" w:lineRule="auto"/>
-        <w:rPr>
-          <w:rFonts w:ascii="Calibri" w:eastAsia="Calibri" w:hAnsi="Calibri" w:cs="Calibri"/>
+          <w:u w:val="single"/>
+        </w:rPr>
+      </w:pPr>
+    </w:p>
+    <w:p>
+      <w:pPr>
+        <w:spacing w:after="200" w:line="276" w:lineRule="auto"/>
+        <w:rPr>
+          <w:rFonts w:ascii="Calibri" w:eastAsia="Calibri" w:hAnsi="Calibri" w:cs="Calibri"/>
+          <w:u w:val="single"/>
+        </w:rPr>
+      </w:pPr>
+      <w:r>
+        <w:rPr>
+          <w:rFonts w:ascii="Calibri" w:eastAsia="Calibri" w:hAnsi="Calibri" w:cs="Calibri"/>
+          <w:u w:val="single"/>
+        </w:rPr>
+        <w:t>Bug e malfunzionamenti noti</w:t>
+      </w:r>
+      <w:r>
+        <w:rPr>
+          <w:rFonts w:ascii="Calibri" w:eastAsia="Calibri" w:hAnsi="Calibri" w:cs="Calibri"/>
+          <w:u w:val="single"/>
+        </w:rPr>
+        <w:t>:</w:t>
+      </w:r>
+    </w:p>
+    <w:p>
+      <w:pPr>
+        <w:pStyle w:val="Paragrafoelenco"/>
+        <w:numPr>
+          <w:ilvl w:val="0"/>
+          <w:numId w:val="10"/>
+        </w:numPr>
+        <w:spacing w:after="200" w:line="276" w:lineRule="auto"/>
+        <w:rPr>
+          <w:rFonts w:ascii="Calibri" w:eastAsia="Calibri" w:hAnsi="Calibri" w:cs="Calibri"/>
+        </w:rPr>
+      </w:pPr>
+      <w:r>
+        <w:rPr>
+          <w:rFonts w:ascii="Calibri" w:eastAsia="Calibri" w:hAnsi="Calibri" w:cs="Calibri"/>
+        </w:rPr>
+        <w:t>Inserendo un autore già presente viene lanciata un’eccezione dovuta al vincolo di unicità, ma non viene gestita</w:t>
+      </w:r>
+    </w:p>
+    <w:p>
+      <w:pPr>
+        <w:spacing w:after="200" w:line="276" w:lineRule="auto"/>
+        <w:rPr>
+          <w:rFonts w:ascii="Calibri" w:eastAsia="Calibri" w:hAnsi="Calibri" w:cs="Calibri"/>
+          <w:u w:val="single"/>
+        </w:rPr>
+      </w:pPr>
+    </w:p>
+    <w:p>
+      <w:pPr>
+        <w:spacing w:after="200" w:line="276" w:lineRule="auto"/>
+        <w:rPr>
+          <w:rFonts w:ascii="Calibri" w:eastAsia="Calibri" w:hAnsi="Calibri" w:cs="Calibri"/>
+          <w:u w:val="single"/>
+        </w:rPr>
+      </w:pPr>
+      <w:r>
+        <w:rPr>
+          <w:rFonts w:ascii="Calibri" w:eastAsia="Calibri" w:hAnsi="Calibri" w:cs="Calibri"/>
+          <w:u w:val="single"/>
+        </w:rPr>
+        <w:t>Casi d’uso</w:t>
+      </w:r>
+      <w:r>
+        <w:rPr>
+          <w:rFonts w:ascii="Calibri" w:eastAsia="Calibri" w:hAnsi="Calibri" w:cs="Calibri"/>
+          <w:u w:val="single"/>
+        </w:rPr>
+        <w:t>:</w:t>
+      </w:r>
+    </w:p>
+    <w:p>
+      <w:pPr>
+        <w:spacing w:after="200" w:line="276" w:lineRule="auto"/>
+        <w:rPr>
+          <w:rFonts w:ascii="Calibri" w:eastAsia="Calibri" w:hAnsi="Calibri" w:cs="Calibri"/>
+          <w:i/>
         </w:rPr>
       </w:pPr>
       <w:r>
         <w:rPr>
           <w:rFonts w:ascii="Calibri" w:eastAsia="Calibri" w:hAnsi="Calibri" w:cs="Calibri"/>
           <w:b/>
-          <w:u w:val="single"/>
         </w:rPr>
         <w:t>CASO D'USO UC1</w:t>
       </w:r>
@@ -405,19 +419,98 @@
         </w:rPr>
         <w:t>:</w:t>
       </w:r>
-    </w:p>
-    <w:p>
-      <w:pPr>
-        <w:spacing w:after="200" w:line="276" w:lineRule="auto"/>
-        <w:rPr>
-          <w:rFonts w:ascii="Calibri" w:eastAsia="Calibri" w:hAnsi="Calibri" w:cs="Calibri"/>
-        </w:rPr>
-      </w:pPr>
-      <w:r>
-        <w:rPr>
-          <w:rFonts w:ascii="Calibri" w:eastAsia="Calibri" w:hAnsi="Calibri" w:cs="Calibri"/>
-        </w:rPr>
-        <w:t>L'Utente non registrato accede alla home page</w:t>
+      <w:r>
+        <w:rPr>
+          <w:rFonts w:ascii="Calibri" w:eastAsia="Calibri" w:hAnsi="Calibri" w:cs="Calibri"/>
+        </w:rPr>
+        <w:tab/>
+      </w:r>
+      <w:r>
+        <w:rPr>
+          <w:rFonts w:ascii="Calibri" w:eastAsia="Calibri" w:hAnsi="Calibri" w:cs="Calibri"/>
+          <w:i/>
+        </w:rPr>
+        <w:t>VISUALIZZAZIONE DELLE OPERE DI UN DETERMINATO AUTORE</w:t>
+      </w:r>
+      <w:r>
+        <w:rPr>
+          <w:rFonts w:ascii="Calibri" w:eastAsia="Calibri" w:hAnsi="Calibri" w:cs="Calibri"/>
+          <w:i/>
+        </w:rPr>
+        <w:br/>
+      </w:r>
+      <w:r>
+        <w:rPr>
+          <w:rFonts w:ascii="Calibri" w:eastAsia="Calibri" w:hAnsi="Calibri" w:cs="Calibri"/>
+          <w:b/>
+        </w:rPr>
+        <w:t>Attore Primario</w:t>
+      </w:r>
+      <w:r>
+        <w:rPr>
+          <w:rFonts w:ascii="Calibri" w:eastAsia="Calibri" w:hAnsi="Calibri" w:cs="Calibri"/>
+          <w:i/>
+        </w:rPr>
+        <w:t>:</w:t>
+      </w:r>
+      <w:r>
+        <w:rPr>
+          <w:rFonts w:ascii="Calibri" w:eastAsia="Calibri" w:hAnsi="Calibri" w:cs="Calibri"/>
+          <w:i/>
+        </w:rPr>
+        <w:tab/>
+      </w:r>
+      <w:r>
+        <w:rPr>
+          <w:rFonts w:ascii="Calibri" w:eastAsia="Calibri" w:hAnsi="Calibri" w:cs="Calibri"/>
+          <w:i/>
+        </w:rPr>
+        <w:t xml:space="preserve">Utente generico (non registrato), </w:t>
+      </w:r>
+      <w:r>
+        <w:rPr>
+          <w:rFonts w:ascii="Calibri" w:eastAsia="Calibri" w:hAnsi="Calibri" w:cs="Calibri"/>
+          <w:i/>
+        </w:rPr>
+        <w:t>A</w:t>
+      </w:r>
+      <w:r>
+        <w:rPr>
+          <w:rFonts w:ascii="Calibri" w:eastAsia="Calibri" w:hAnsi="Calibri" w:cs="Calibri"/>
+          <w:i/>
+        </w:rPr>
+        <w:t>dmin</w:t>
+      </w:r>
+    </w:p>
+    <w:p>
+      <w:pPr>
+        <w:pStyle w:val="Paragrafoelenco"/>
+        <w:numPr>
+          <w:ilvl w:val="0"/>
+          <w:numId w:val="5"/>
+        </w:numPr>
+        <w:spacing w:after="200" w:line="276" w:lineRule="auto"/>
+        <w:rPr>
+          <w:rFonts w:ascii="Calibri" w:eastAsia="Calibri" w:hAnsi="Calibri" w:cs="Calibri"/>
+        </w:rPr>
+      </w:pPr>
+      <w:r>
+        <w:rPr>
+          <w:rFonts w:ascii="Calibri" w:eastAsia="Calibri" w:hAnsi="Calibri" w:cs="Calibri"/>
+        </w:rPr>
+        <w:t>L'</w:t>
+      </w:r>
+      <w:r>
+        <w:rPr>
+          <w:rFonts w:ascii="Calibri" w:eastAsia="Calibri" w:hAnsi="Calibri" w:cs="Calibri"/>
+        </w:rPr>
+        <w:t>u</w:t>
+      </w:r>
+      <w:r>
+        <w:rPr>
+          <w:rFonts w:ascii="Calibri" w:eastAsia="Calibri" w:hAnsi="Calibri" w:cs="Calibri"/>
+        </w:rPr>
+        <w:t>tente accede alla home page</w:t>
       </w:r>
       <w:r>
         <w:rPr>
@@ -445,21 +538,25 @@
         <w:rPr>
           <w:rFonts w:ascii="Calibri" w:eastAsia="Calibri" w:hAnsi="Calibri" w:cs="Calibri"/>
         </w:rPr>
-        <w:t>.</w:t>
-      </w:r>
-    </w:p>
-    <w:p>
-      <w:pPr>
-        <w:spacing w:after="200" w:line="276" w:lineRule="auto"/>
-        <w:rPr>
-          <w:rFonts w:ascii="Calibri" w:eastAsia="Calibri" w:hAnsi="Calibri" w:cs="Calibri"/>
-        </w:rPr>
-      </w:pPr>
-      <w:r>
-        <w:rPr>
-          <w:rFonts w:ascii="Calibri" w:eastAsia="Calibri" w:hAnsi="Calibri" w:cs="Calibri"/>
-        </w:rPr>
-        <w:t xml:space="preserve">L'Utente non registrato clicca sul </w:t>
+        <w:t xml:space="preserve"> e c</w:t>
+      </w:r>
+      <w:r>
+        <w:rPr>
+          <w:rFonts w:ascii="Calibri" w:eastAsia="Calibri" w:hAnsi="Calibri" w:cs="Calibri"/>
+        </w:rPr>
+        <w:t>licca</w:t>
+      </w:r>
+      <w:r>
+        <w:rPr>
+          <w:rFonts w:ascii="Calibri" w:eastAsia="Calibri" w:hAnsi="Calibri" w:cs="Calibri"/>
+        </w:rPr>
+        <w:t>ndo</w:t>
+      </w:r>
+      <w:r>
+        <w:rPr>
+          <w:rFonts w:ascii="Calibri" w:eastAsia="Calibri" w:hAnsi="Calibri" w:cs="Calibri"/>
+        </w:rPr>
+        <w:t xml:space="preserve"> sul </w:t>
       </w:r>
       <w:r>
         <w:rPr>
@@ -489,7 +586,7 @@
         <w:rPr>
           <w:rFonts w:ascii="Calibri" w:eastAsia="Calibri" w:hAnsi="Calibri" w:cs="Calibri"/>
         </w:rPr>
-        <w:t xml:space="preserve">e viene reindirizzato alla “Dashboard”: </w:t>
+        <w:t xml:space="preserve">viene reindirizzato alla “Dashboard”: </w:t>
       </w:r>
       <w:r>
         <w:rPr>
@@ -517,301 +614,914 @@
         <w:rPr>
           <w:rFonts w:ascii="Calibri" w:eastAsia="Calibri" w:hAnsi="Calibri" w:cs="Calibri"/>
         </w:rPr>
-        <w:t>alla galleria, alla pagina di login e alla home page</w:t>
-      </w:r>
-      <w:r>
-        <w:rPr>
-          <w:rFonts w:ascii="Calibri" w:eastAsia="Calibri" w:hAnsi="Calibri" w:cs="Calibri"/>
-        </w:rPr>
-        <w:t>.</w:t>
-      </w:r>
-    </w:p>
-    <w:p>
-      <w:pPr>
-        <w:spacing w:after="200" w:line="276" w:lineRule="auto"/>
-        <w:rPr>
-          <w:rFonts w:ascii="Calibri" w:eastAsia="Calibri" w:hAnsi="Calibri" w:cs="Calibri"/>
-        </w:rPr>
-      </w:pPr>
-      <w:r>
-        <w:rPr>
-          <w:rFonts w:ascii="Calibri" w:eastAsia="Calibri" w:hAnsi="Calibri" w:cs="Calibri"/>
-        </w:rPr>
-        <w:t>Escluso quest’ultimo, per tutti gli altri link l’utente non registrato viene reindirizzato alla pagina di login.</w:t>
-      </w:r>
-    </w:p>
-    <w:p>
-      <w:pPr>
-        <w:spacing w:after="200" w:line="276" w:lineRule="auto"/>
-        <w:rPr>
-          <w:rFonts w:ascii="Calibri" w:eastAsia="Calibri" w:hAnsi="Calibri" w:cs="Calibri"/>
-        </w:rPr>
-      </w:pPr>
-    </w:p>
-    <w:p>
-      <w:pPr>
-        <w:spacing w:after="200" w:line="276" w:lineRule="auto"/>
+        <w:t>alla galleria</w:t>
+      </w:r>
+      <w:r>
+        <w:rPr>
+          <w:rFonts w:ascii="Calibri" w:eastAsia="Calibri" w:hAnsi="Calibri" w:cs="Calibri"/>
+        </w:rPr>
+        <w:t xml:space="preserve"> e alla lista degli autori</w:t>
+      </w:r>
+    </w:p>
+    <w:p>
+      <w:pPr>
+        <w:pStyle w:val="Paragrafoelenco"/>
+        <w:numPr>
+          <w:ilvl w:val="0"/>
+          <w:numId w:val="5"/>
+        </w:numPr>
+        <w:spacing w:after="200" w:line="276" w:lineRule="auto"/>
+        <w:rPr>
+          <w:rFonts w:ascii="Calibri" w:eastAsia="Calibri" w:hAnsi="Calibri" w:cs="Calibri"/>
+        </w:rPr>
+      </w:pPr>
+      <w:r>
+        <w:rPr>
+          <w:rFonts w:ascii="Calibri" w:eastAsia="Calibri" w:hAnsi="Calibri" w:cs="Calibri"/>
+        </w:rPr>
+        <w:t xml:space="preserve">Tramite il </w:t>
+      </w:r>
+      <w:r>
+        <w:rPr>
+          <w:rFonts w:ascii="Calibri" w:eastAsia="Calibri" w:hAnsi="Calibri" w:cs="Calibri"/>
+        </w:rPr>
+        <w:t>secondo</w:t>
+      </w:r>
+      <w:r>
+        <w:rPr>
+          <w:rFonts w:ascii="Calibri" w:eastAsia="Calibri" w:hAnsi="Calibri" w:cs="Calibri"/>
+        </w:rPr>
+        <w:t xml:space="preserve"> link l’utente </w:t>
+      </w:r>
+      <w:r>
+        <w:rPr>
+          <w:rFonts w:ascii="Calibri" w:eastAsia="Calibri" w:hAnsi="Calibri" w:cs="Calibri"/>
+        </w:rPr>
+        <w:t>accede alla lista degli autori</w:t>
+      </w:r>
+    </w:p>
+    <w:p>
+      <w:pPr>
+        <w:pStyle w:val="Paragrafoelenco"/>
+        <w:numPr>
+          <w:ilvl w:val="0"/>
+          <w:numId w:val="5"/>
+        </w:numPr>
+        <w:spacing w:after="200" w:line="276" w:lineRule="auto"/>
+        <w:rPr>
+          <w:rFonts w:ascii="Calibri" w:eastAsia="Calibri" w:hAnsi="Calibri" w:cs="Calibri"/>
+        </w:rPr>
+      </w:pPr>
+      <w:r>
+        <w:rPr>
+          <w:rFonts w:ascii="Calibri" w:eastAsia="Calibri" w:hAnsi="Calibri" w:cs="Calibri"/>
+        </w:rPr>
+        <w:t>Ogni record presenta a fianco un pulsante che consente all’utente di vedere tut</w:t>
+      </w:r>
+      <w:r>
+        <w:rPr>
+          <w:rFonts w:ascii="Calibri" w:eastAsia="Calibri" w:hAnsi="Calibri" w:cs="Calibri"/>
+        </w:rPr>
+        <w:t>te le opere del relativo autore</w:t>
+      </w:r>
+    </w:p>
+    <w:p>
+      <w:pPr>
+        <w:spacing w:after="200" w:line="276" w:lineRule="auto"/>
+        <w:rPr>
+          <w:rFonts w:ascii="Calibri" w:eastAsia="Calibri" w:hAnsi="Calibri" w:cs="Calibri"/>
+          <w:i/>
+        </w:rPr>
+      </w:pPr>
+      <w:r>
         <w:rPr>
           <w:rFonts w:ascii="Calibri" w:eastAsia="Calibri" w:hAnsi="Calibri" w:cs="Calibri"/>
           <w:b/>
-          <w:u w:val="single"/>
-        </w:rPr>
-      </w:pPr>
+        </w:rPr>
+        <w:t>CASO D'USO UC</w:t>
+      </w:r>
       <w:r>
         <w:rPr>
           <w:rFonts w:ascii="Calibri" w:eastAsia="Calibri" w:hAnsi="Calibri" w:cs="Calibri"/>
           <w:b/>
-          <w:u w:val="single"/>
-        </w:rPr>
-        <w:t>CASO D'USO UC2</w:t>
+        </w:rPr>
+        <w:t>2</w:t>
+      </w:r>
+      <w:r>
+        <w:rPr>
+          <w:rFonts w:ascii="Calibri" w:eastAsia="Calibri" w:hAnsi="Calibri" w:cs="Calibri"/>
+        </w:rPr>
+        <w:t>:</w:t>
+      </w:r>
+      <w:r>
+        <w:rPr>
+          <w:rFonts w:ascii="Calibri" w:eastAsia="Calibri" w:hAnsi="Calibri" w:cs="Calibri"/>
+        </w:rPr>
+        <w:tab/>
+      </w:r>
+      <w:r>
+        <w:rPr>
+          <w:rFonts w:ascii="Calibri" w:eastAsia="Calibri" w:hAnsi="Calibri" w:cs="Calibri"/>
+          <w:i/>
+        </w:rPr>
+        <w:t xml:space="preserve">VISUALIZZAZIONE DELLE OPERE </w:t>
+      </w:r>
+      <w:r>
+        <w:rPr>
+          <w:rFonts w:ascii="Calibri" w:eastAsia="Calibri" w:hAnsi="Calibri" w:cs="Calibri"/>
+          <w:i/>
+        </w:rPr>
+        <w:t>CON UNA DETERMINATA TECNICA</w:t>
+      </w:r>
+      <w:r>
+        <w:rPr>
+          <w:rFonts w:ascii="Calibri" w:eastAsia="Calibri" w:hAnsi="Calibri" w:cs="Calibri"/>
+          <w:i/>
+        </w:rPr>
+        <w:br/>
       </w:r>
       <w:r>
         <w:rPr>
           <w:rFonts w:ascii="Calibri" w:eastAsia="Calibri" w:hAnsi="Calibri" w:cs="Calibri"/>
           <w:b/>
-          <w:u w:val="single"/>
+        </w:rPr>
+        <w:t>Attore Primario</w:t>
+      </w:r>
+      <w:r>
+        <w:rPr>
+          <w:rFonts w:ascii="Calibri" w:eastAsia="Calibri" w:hAnsi="Calibri" w:cs="Calibri"/>
+          <w:i/>
         </w:rPr>
         <w:t>:</w:t>
       </w:r>
-    </w:p>
-    <w:p>
-      <w:pPr>
-        <w:spacing w:after="200" w:line="276" w:lineRule="auto"/>
-        <w:rPr>
-          <w:rFonts w:ascii="Calibri" w:eastAsia="Calibri" w:hAnsi="Calibri" w:cs="Calibri"/>
-        </w:rPr>
-      </w:pPr>
-      <w:r>
-        <w:rPr>
-          <w:rFonts w:ascii="Calibri" w:eastAsia="Calibri" w:hAnsi="Calibri" w:cs="Calibri"/>
-        </w:rPr>
-        <w:t xml:space="preserve">L'utente registrato clicca sul </w:t>
-      </w:r>
-      <w:r>
-        <w:rPr>
-          <w:rFonts w:ascii="Calibri" w:eastAsia="Calibri" w:hAnsi="Calibri" w:cs="Calibri"/>
-        </w:rPr>
-        <w:t>link che rimanda alla galleria con la lista delle opere e le relative informazioni</w:t>
-      </w:r>
-      <w:r>
-        <w:rPr>
-          <w:rFonts w:ascii="Calibri" w:eastAsia="Calibri" w:hAnsi="Calibri" w:cs="Calibri"/>
-        </w:rPr>
-        <w:t xml:space="preserve">; il nome </w:t>
-      </w:r>
-      <w:r>
-        <w:rPr>
-          <w:rFonts w:ascii="Calibri" w:eastAsia="Calibri" w:hAnsi="Calibri" w:cs="Calibri"/>
-        </w:rPr>
-        <w:t>dell’autore</w:t>
-      </w:r>
-      <w:r>
-        <w:rPr>
-          <w:rFonts w:ascii="Calibri" w:eastAsia="Calibri" w:hAnsi="Calibri" w:cs="Calibri"/>
-        </w:rPr>
-        <w:t xml:space="preserve"> contiene un hyperlink alla pagina di dettagli </w:t>
-      </w:r>
-      <w:r>
-        <w:rPr>
-          <w:rFonts w:ascii="Calibri" w:eastAsia="Calibri" w:hAnsi="Calibri" w:cs="Calibri"/>
-        </w:rPr>
-        <w:t>dell’autore</w:t>
-      </w:r>
-      <w:r>
-        <w:rPr>
-          <w:rFonts w:ascii="Calibri" w:eastAsia="Calibri" w:hAnsi="Calibri" w:cs="Calibri"/>
-        </w:rPr>
-        <w:t>.</w:t>
-      </w:r>
-    </w:p>
-    <w:p>
-      <w:pPr>
-        <w:spacing w:after="200" w:line="276" w:lineRule="auto"/>
-        <w:rPr>
-          <w:rFonts w:ascii="Calibri" w:eastAsia="Calibri" w:hAnsi="Calibri" w:cs="Calibri"/>
-        </w:rPr>
-      </w:pPr>
-    </w:p>
-    <w:p>
-      <w:pPr>
-        <w:spacing w:after="200" w:line="276" w:lineRule="auto"/>
+      <w:r>
+        <w:rPr>
+          <w:rFonts w:ascii="Calibri" w:eastAsia="Calibri" w:hAnsi="Calibri" w:cs="Calibri"/>
+          <w:i/>
+        </w:rPr>
+        <w:tab/>
+      </w:r>
+      <w:r>
+        <w:rPr>
+          <w:rFonts w:ascii="Calibri" w:eastAsia="Calibri" w:hAnsi="Calibri" w:cs="Calibri"/>
+          <w:i/>
+        </w:rPr>
+        <w:t xml:space="preserve">Utente generico (non registrato), </w:t>
+      </w:r>
+      <w:r>
+        <w:rPr>
+          <w:rFonts w:ascii="Calibri" w:eastAsia="Calibri" w:hAnsi="Calibri" w:cs="Calibri"/>
+          <w:i/>
+        </w:rPr>
+        <w:t>A</w:t>
+      </w:r>
+      <w:r>
+        <w:rPr>
+          <w:rFonts w:ascii="Calibri" w:eastAsia="Calibri" w:hAnsi="Calibri" w:cs="Calibri"/>
+          <w:i/>
+        </w:rPr>
+        <w:t>dmin</w:t>
+      </w:r>
+    </w:p>
+    <w:p>
+      <w:pPr>
+        <w:pStyle w:val="Paragrafoelenco"/>
+        <w:numPr>
+          <w:ilvl w:val="0"/>
+          <w:numId w:val="11"/>
+        </w:numPr>
+        <w:spacing w:after="200" w:line="276" w:lineRule="auto"/>
+        <w:rPr>
+          <w:rFonts w:ascii="Calibri" w:eastAsia="Calibri" w:hAnsi="Calibri" w:cs="Calibri"/>
+        </w:rPr>
+      </w:pPr>
+      <w:r>
+        <w:rPr>
+          <w:rFonts w:ascii="Calibri" w:eastAsia="Calibri" w:hAnsi="Calibri" w:cs="Calibri"/>
+        </w:rPr>
+        <w:t>L'</w:t>
+      </w:r>
+      <w:r>
+        <w:rPr>
+          <w:rFonts w:ascii="Calibri" w:eastAsia="Calibri" w:hAnsi="Calibri" w:cs="Calibri"/>
+        </w:rPr>
+        <w:t>u</w:t>
+      </w:r>
+      <w:r>
+        <w:rPr>
+          <w:rFonts w:ascii="Calibri" w:eastAsia="Calibri" w:hAnsi="Calibri" w:cs="Calibri"/>
+        </w:rPr>
+        <w:t xml:space="preserve">tente accede alla home page: </w:t>
+      </w:r>
+      <w:r>
+        <w:rPr>
+          <w:rFonts w:ascii="Courier New" w:eastAsia="Calibri" w:hAnsi="Courier New" w:cs="Courier New"/>
+          <w:color w:val="FF0000"/>
+        </w:rPr>
+        <w:t>/</w:t>
+      </w:r>
+      <w:proofErr w:type="spellStart"/>
+      <w:r>
+        <w:rPr>
+          <w:rFonts w:ascii="Courier New" w:eastAsia="Calibri" w:hAnsi="Courier New" w:cs="Courier New"/>
+          <w:color w:val="FF0000"/>
+        </w:rPr>
+        <w:t>index</w:t>
+      </w:r>
+      <w:proofErr w:type="spellEnd"/>
+      <w:r>
+        <w:rPr>
+          <w:rFonts w:ascii="Calibri" w:eastAsia="Calibri" w:hAnsi="Calibri" w:cs="Calibri"/>
+        </w:rPr>
+        <w:t xml:space="preserve"> e c</w:t>
+      </w:r>
+      <w:r>
+        <w:rPr>
+          <w:rFonts w:ascii="Calibri" w:eastAsia="Calibri" w:hAnsi="Calibri" w:cs="Calibri"/>
+        </w:rPr>
+        <w:t>licca</w:t>
+      </w:r>
+      <w:r>
+        <w:rPr>
+          <w:rFonts w:ascii="Calibri" w:eastAsia="Calibri" w:hAnsi="Calibri" w:cs="Calibri"/>
+        </w:rPr>
+        <w:t>ndo</w:t>
+      </w:r>
+      <w:r>
+        <w:rPr>
+          <w:rFonts w:ascii="Calibri" w:eastAsia="Calibri" w:hAnsi="Calibri" w:cs="Calibri"/>
+        </w:rPr>
+        <w:t xml:space="preserve"> sul tasto "Entra" viene reindirizzato alla “Dashboard”: </w:t>
+      </w:r>
+      <w:r>
+        <w:rPr>
+          <w:rFonts w:ascii="Courier New" w:eastAsia="Calibri" w:hAnsi="Courier New" w:cs="Courier New"/>
+          <w:color w:val="FF0000"/>
+        </w:rPr>
+        <w:t>/</w:t>
+      </w:r>
+      <w:proofErr w:type="spellStart"/>
+      <w:r>
+        <w:rPr>
+          <w:rFonts w:ascii="Courier New" w:eastAsia="Calibri" w:hAnsi="Courier New" w:cs="Courier New"/>
+          <w:color w:val="FF0000"/>
+        </w:rPr>
+        <w:t>dash</w:t>
+      </w:r>
+      <w:proofErr w:type="spellEnd"/>
+      <w:r>
+        <w:rPr>
+          <w:rFonts w:ascii="Calibri" w:eastAsia="Calibri" w:hAnsi="Calibri" w:cs="Calibri"/>
+        </w:rPr>
+        <w:t>, in cui sono visibili i link alla galleria</w:t>
+      </w:r>
+      <w:r>
+        <w:rPr>
+          <w:rFonts w:ascii="Calibri" w:eastAsia="Calibri" w:hAnsi="Calibri" w:cs="Calibri"/>
+        </w:rPr>
+        <w:t xml:space="preserve"> e alla lista degli autori</w:t>
+      </w:r>
+    </w:p>
+    <w:p>
+      <w:pPr>
+        <w:pStyle w:val="Paragrafoelenco"/>
+        <w:numPr>
+          <w:ilvl w:val="0"/>
+          <w:numId w:val="11"/>
+        </w:numPr>
+        <w:spacing w:after="200" w:line="276" w:lineRule="auto"/>
+        <w:rPr>
+          <w:rFonts w:ascii="Calibri" w:eastAsia="Calibri" w:hAnsi="Calibri" w:cs="Calibri"/>
+        </w:rPr>
+      </w:pPr>
+      <w:r>
+        <w:rPr>
+          <w:rFonts w:ascii="Calibri" w:eastAsia="Calibri" w:hAnsi="Calibri" w:cs="Calibri"/>
+        </w:rPr>
+        <w:t xml:space="preserve">Tramite il </w:t>
+      </w:r>
+      <w:r>
+        <w:rPr>
+          <w:rFonts w:ascii="Calibri" w:eastAsia="Calibri" w:hAnsi="Calibri" w:cs="Calibri"/>
+        </w:rPr>
+        <w:t>primo</w:t>
+      </w:r>
+      <w:r>
+        <w:rPr>
+          <w:rFonts w:ascii="Calibri" w:eastAsia="Calibri" w:hAnsi="Calibri" w:cs="Calibri"/>
+        </w:rPr>
+        <w:t xml:space="preserve"> link l’utente </w:t>
+      </w:r>
+      <w:r>
+        <w:rPr>
+          <w:rFonts w:ascii="Calibri" w:eastAsia="Calibri" w:hAnsi="Calibri" w:cs="Calibri"/>
+        </w:rPr>
+        <w:t>accede alla lista delle opere</w:t>
+      </w:r>
+    </w:p>
+    <w:p>
+      <w:pPr>
+        <w:pStyle w:val="Paragrafoelenco"/>
+        <w:numPr>
+          <w:ilvl w:val="0"/>
+          <w:numId w:val="11"/>
+        </w:numPr>
+        <w:spacing w:after="200" w:line="276" w:lineRule="auto"/>
+        <w:rPr>
+          <w:rFonts w:ascii="Calibri" w:eastAsia="Calibri" w:hAnsi="Calibri" w:cs="Calibri"/>
+        </w:rPr>
+      </w:pPr>
+      <w:r>
+        <w:rPr>
+          <w:rFonts w:ascii="Calibri" w:eastAsia="Calibri" w:hAnsi="Calibri" w:cs="Calibri"/>
+        </w:rPr>
+        <w:t>La tecnica</w:t>
+      </w:r>
+      <w:r>
+        <w:rPr>
+          <w:rFonts w:ascii="Calibri" w:eastAsia="Calibri" w:hAnsi="Calibri" w:cs="Calibri"/>
+        </w:rPr>
+        <w:t xml:space="preserve"> contiene un hyperlink che consente all’utente di vedere</w:t>
+      </w:r>
+      <w:r>
+        <w:rPr>
+          <w:rFonts w:ascii="Calibri" w:eastAsia="Calibri" w:hAnsi="Calibri" w:cs="Calibri"/>
+        </w:rPr>
+        <w:t xml:space="preserve"> tutte le opere con quella tecnica</w:t>
+      </w:r>
+    </w:p>
+    <w:p>
+      <w:pPr>
+        <w:spacing w:after="200" w:line="276" w:lineRule="auto"/>
+        <w:rPr>
+          <w:rFonts w:ascii="Calibri" w:eastAsia="Calibri" w:hAnsi="Calibri" w:cs="Calibri"/>
+          <w:i/>
+        </w:rPr>
+      </w:pPr>
+      <w:r>
         <w:rPr>
           <w:rFonts w:ascii="Calibri" w:eastAsia="Calibri" w:hAnsi="Calibri" w:cs="Calibri"/>
           <w:b/>
-          <w:u w:val="single"/>
-        </w:rPr>
-      </w:pPr>
+        </w:rPr>
+        <w:t>CASO D'USO UC</w:t>
+      </w:r>
       <w:r>
         <w:rPr>
           <w:rFonts w:ascii="Calibri" w:eastAsia="Calibri" w:hAnsi="Calibri" w:cs="Calibri"/>
           <w:b/>
-          <w:u w:val="single"/>
-        </w:rPr>
-        <w:t>CASO D'USO UC3:</w:t>
-      </w:r>
-    </w:p>
-    <w:p>
-      <w:pPr>
-        <w:spacing w:after="200" w:line="276" w:lineRule="auto"/>
-        <w:rPr>
-          <w:rFonts w:ascii="Calibri" w:eastAsia="Calibri" w:hAnsi="Calibri" w:cs="Calibri"/>
-        </w:rPr>
-      </w:pPr>
-      <w:r>
-        <w:rPr>
-          <w:rFonts w:ascii="Calibri" w:eastAsia="Calibri" w:hAnsi="Calibri" w:cs="Calibri"/>
-        </w:rPr>
-        <w:t>[Admin: Aggiunta opera</w:t>
-      </w:r>
-      <w:r>
-        <w:rPr>
-          <w:rFonts w:ascii="Calibri" w:eastAsia="Calibri" w:hAnsi="Calibri" w:cs="Calibri"/>
-        </w:rPr>
-        <w:t xml:space="preserve"> con autore esistente</w:t>
-      </w:r>
-      <w:r>
-        <w:rPr>
-          <w:rFonts w:ascii="Calibri" w:eastAsia="Calibri" w:hAnsi="Calibri" w:cs="Calibri"/>
-        </w:rPr>
-        <w:t>]</w:t>
-      </w:r>
-    </w:p>
-    <w:p>
-      <w:pPr>
-        <w:spacing w:after="200" w:line="276" w:lineRule="auto"/>
-        <w:rPr>
-          <w:rFonts w:ascii="Calibri" w:eastAsia="Calibri" w:hAnsi="Calibri" w:cs="Calibri"/>
-        </w:rPr>
-      </w:pPr>
-      <w:r>
-        <w:rPr>
-          <w:rFonts w:ascii="Calibri" w:eastAsia="Calibri" w:hAnsi="Calibri" w:cs="Calibri"/>
-        </w:rPr>
-        <w:t xml:space="preserve">[Admin: Aggiunta opera con autore </w:t>
-      </w:r>
-      <w:r>
-        <w:rPr>
-          <w:rFonts w:ascii="Calibri" w:eastAsia="Calibri" w:hAnsi="Calibri" w:cs="Calibri"/>
-        </w:rPr>
-        <w:t>nuovo</w:t>
-      </w:r>
-      <w:r>
-        <w:rPr>
-          <w:rFonts w:ascii="Calibri" w:eastAsia="Calibri" w:hAnsi="Calibri" w:cs="Calibri"/>
-        </w:rPr>
-        <w:t>]</w:t>
-      </w:r>
-    </w:p>
-    <w:p>
-      <w:pPr>
-        <w:spacing w:after="200" w:line="276" w:lineRule="auto"/>
-        <w:rPr>
-          <w:rFonts w:ascii="Calibri" w:eastAsia="Calibri" w:hAnsi="Calibri" w:cs="Calibri"/>
-        </w:rPr>
-      </w:pPr>
-      <w:r>
-        <w:rPr>
-          <w:rFonts w:ascii="Calibri" w:eastAsia="Calibri" w:hAnsi="Calibri" w:cs="Calibri"/>
-        </w:rPr>
-        <w:t>[Admin: Aggiunta autore]</w:t>
-      </w:r>
-    </w:p>
-    <w:p>
-      <w:pPr>
-        <w:spacing w:after="200" w:line="276" w:lineRule="auto"/>
-        <w:rPr>
-          <w:rFonts w:ascii="Calibri" w:eastAsia="Calibri" w:hAnsi="Calibri" w:cs="Calibri"/>
-        </w:rPr>
-      </w:pPr>
-    </w:p>
-    <w:p>
-      <w:pPr>
-        <w:spacing w:after="200" w:line="276" w:lineRule="auto"/>
+        </w:rPr>
+        <w:t>3</w:t>
+      </w:r>
+      <w:r>
+        <w:rPr>
+          <w:rFonts w:ascii="Calibri" w:eastAsia="Calibri" w:hAnsi="Calibri" w:cs="Calibri"/>
+        </w:rPr>
+        <w:t>:</w:t>
+      </w:r>
+      <w:r>
+        <w:rPr>
+          <w:rFonts w:ascii="Calibri" w:eastAsia="Calibri" w:hAnsi="Calibri" w:cs="Calibri"/>
+        </w:rPr>
+        <w:tab/>
+      </w:r>
+      <w:r>
+        <w:rPr>
+          <w:rFonts w:ascii="Calibri" w:eastAsia="Calibri" w:hAnsi="Calibri" w:cs="Calibri"/>
+          <w:i/>
+        </w:rPr>
+        <w:t xml:space="preserve">VISUALIZZAZIONE </w:t>
+      </w:r>
+      <w:r>
+        <w:rPr>
+          <w:rFonts w:ascii="Calibri" w:eastAsia="Calibri" w:hAnsi="Calibri" w:cs="Calibri"/>
+          <w:i/>
+        </w:rPr>
+        <w:t>DETTAGLI AUTORE</w:t>
+      </w:r>
+      <w:r>
+        <w:rPr>
+          <w:rFonts w:ascii="Calibri" w:eastAsia="Calibri" w:hAnsi="Calibri" w:cs="Calibri"/>
+          <w:i/>
+        </w:rPr>
+        <w:br/>
+      </w:r>
+      <w:r>
         <w:rPr>
           <w:rFonts w:ascii="Calibri" w:eastAsia="Calibri" w:hAnsi="Calibri" w:cs="Calibri"/>
           <w:b/>
-          <w:u w:val="single"/>
+        </w:rPr>
+        <w:t>Attore Primario</w:t>
+      </w:r>
+      <w:r>
+        <w:rPr>
+          <w:rFonts w:ascii="Calibri" w:eastAsia="Calibri" w:hAnsi="Calibri" w:cs="Calibri"/>
+          <w:i/>
+        </w:rPr>
+        <w:t>:</w:t>
+      </w:r>
+      <w:r>
+        <w:rPr>
+          <w:rFonts w:ascii="Calibri" w:eastAsia="Calibri" w:hAnsi="Calibri" w:cs="Calibri"/>
+          <w:i/>
+        </w:rPr>
+        <w:tab/>
+      </w:r>
+      <w:r>
+        <w:rPr>
+          <w:rFonts w:ascii="Calibri" w:eastAsia="Calibri" w:hAnsi="Calibri" w:cs="Calibri"/>
+          <w:i/>
+        </w:rPr>
+        <w:t xml:space="preserve">Utente generico (non registrato), </w:t>
+      </w:r>
+      <w:r>
+        <w:rPr>
+          <w:rFonts w:ascii="Calibri" w:eastAsia="Calibri" w:hAnsi="Calibri" w:cs="Calibri"/>
+          <w:i/>
+        </w:rPr>
+        <w:t>A</w:t>
+      </w:r>
+      <w:r>
+        <w:rPr>
+          <w:rFonts w:ascii="Calibri" w:eastAsia="Calibri" w:hAnsi="Calibri" w:cs="Calibri"/>
+          <w:i/>
+        </w:rPr>
+        <w:t>dmin</w:t>
+      </w:r>
+    </w:p>
+    <w:p>
+      <w:pPr>
+        <w:pStyle w:val="Paragrafoelenco"/>
+        <w:numPr>
+          <w:ilvl w:val="0"/>
+          <w:numId w:val="6"/>
+        </w:numPr>
+        <w:spacing w:after="200" w:line="276" w:lineRule="auto"/>
+        <w:rPr>
+          <w:rFonts w:ascii="Calibri" w:eastAsia="Calibri" w:hAnsi="Calibri" w:cs="Calibri"/>
+        </w:rPr>
+      </w:pPr>
+      <w:r>
+        <w:rPr>
+          <w:rFonts w:ascii="Calibri" w:eastAsia="Calibri" w:hAnsi="Calibri" w:cs="Calibri"/>
+        </w:rPr>
+        <w:t>L'</w:t>
+      </w:r>
+      <w:r>
+        <w:rPr>
+          <w:rFonts w:ascii="Calibri" w:eastAsia="Calibri" w:hAnsi="Calibri" w:cs="Calibri"/>
+        </w:rPr>
+        <w:t>u</w:t>
+      </w:r>
+      <w:r>
+        <w:rPr>
+          <w:rFonts w:ascii="Calibri" w:eastAsia="Calibri" w:hAnsi="Calibri" w:cs="Calibri"/>
+        </w:rPr>
+        <w:t xml:space="preserve">tente accede alla home page: </w:t>
+      </w:r>
+      <w:r>
+        <w:rPr>
+          <w:rFonts w:ascii="Courier New" w:eastAsia="Calibri" w:hAnsi="Courier New" w:cs="Courier New"/>
+          <w:color w:val="FF0000"/>
+        </w:rPr>
+        <w:t>/</w:t>
+      </w:r>
+      <w:proofErr w:type="spellStart"/>
+      <w:r>
+        <w:rPr>
+          <w:rFonts w:ascii="Courier New" w:eastAsia="Calibri" w:hAnsi="Courier New" w:cs="Courier New"/>
+          <w:color w:val="FF0000"/>
+        </w:rPr>
+        <w:t>index</w:t>
+      </w:r>
+      <w:proofErr w:type="spellEnd"/>
+      <w:r>
+        <w:rPr>
+          <w:rFonts w:ascii="Calibri" w:eastAsia="Calibri" w:hAnsi="Calibri" w:cs="Calibri"/>
+        </w:rPr>
+        <w:t xml:space="preserve"> e c</w:t>
+      </w:r>
+      <w:r>
+        <w:rPr>
+          <w:rFonts w:ascii="Calibri" w:eastAsia="Calibri" w:hAnsi="Calibri" w:cs="Calibri"/>
+        </w:rPr>
+        <w:t>licca</w:t>
+      </w:r>
+      <w:r>
+        <w:rPr>
+          <w:rFonts w:ascii="Calibri" w:eastAsia="Calibri" w:hAnsi="Calibri" w:cs="Calibri"/>
+        </w:rPr>
+        <w:t>ndo</w:t>
+      </w:r>
+      <w:r>
+        <w:rPr>
+          <w:rFonts w:ascii="Calibri" w:eastAsia="Calibri" w:hAnsi="Calibri" w:cs="Calibri"/>
+        </w:rPr>
+        <w:t xml:space="preserve"> sul tasto "Entra" viene reindirizzato alla “Dashboard”: </w:t>
+      </w:r>
+      <w:r>
+        <w:rPr>
+          <w:rFonts w:ascii="Courier New" w:eastAsia="Calibri" w:hAnsi="Courier New" w:cs="Courier New"/>
+          <w:color w:val="FF0000"/>
+        </w:rPr>
+        <w:t>/</w:t>
+      </w:r>
+      <w:proofErr w:type="spellStart"/>
+      <w:r>
+        <w:rPr>
+          <w:rFonts w:ascii="Courier New" w:eastAsia="Calibri" w:hAnsi="Courier New" w:cs="Courier New"/>
+          <w:color w:val="FF0000"/>
+        </w:rPr>
+        <w:t>dash</w:t>
+      </w:r>
+      <w:proofErr w:type="spellEnd"/>
+      <w:r>
+        <w:rPr>
+          <w:rFonts w:ascii="Calibri" w:eastAsia="Calibri" w:hAnsi="Calibri" w:cs="Calibri"/>
+        </w:rPr>
+        <w:t>, in cui sono visibili i link alla galleria</w:t>
+      </w:r>
+      <w:r>
+        <w:rPr>
+          <w:rFonts w:ascii="Calibri" w:eastAsia="Calibri" w:hAnsi="Calibri" w:cs="Calibri"/>
+        </w:rPr>
+        <w:t xml:space="preserve"> e alla lista degli autori</w:t>
+      </w:r>
+    </w:p>
+    <w:p>
+      <w:pPr>
+        <w:pStyle w:val="Paragrafoelenco"/>
+        <w:numPr>
+          <w:ilvl w:val="0"/>
+          <w:numId w:val="6"/>
+        </w:numPr>
+        <w:spacing w:after="200" w:line="276" w:lineRule="auto"/>
+        <w:rPr>
+          <w:rFonts w:ascii="Calibri" w:eastAsia="Calibri" w:hAnsi="Calibri" w:cs="Calibri"/>
+        </w:rPr>
+      </w:pPr>
+      <w:r>
+        <w:rPr>
+          <w:rFonts w:ascii="Calibri" w:eastAsia="Calibri" w:hAnsi="Calibri" w:cs="Calibri"/>
+        </w:rPr>
+        <w:t xml:space="preserve">Tramite il </w:t>
+      </w:r>
+      <w:r>
+        <w:rPr>
+          <w:rFonts w:ascii="Calibri" w:eastAsia="Calibri" w:hAnsi="Calibri" w:cs="Calibri"/>
+        </w:rPr>
+        <w:t>primo</w:t>
+      </w:r>
+      <w:r>
+        <w:rPr>
+          <w:rFonts w:ascii="Calibri" w:eastAsia="Calibri" w:hAnsi="Calibri" w:cs="Calibri"/>
+        </w:rPr>
+        <w:t xml:space="preserve"> link l’utente </w:t>
+      </w:r>
+      <w:r>
+        <w:rPr>
+          <w:rFonts w:ascii="Calibri" w:eastAsia="Calibri" w:hAnsi="Calibri" w:cs="Calibri"/>
+        </w:rPr>
+        <w:t xml:space="preserve">accede alla lista </w:t>
+      </w:r>
+      <w:r>
+        <w:rPr>
+          <w:rFonts w:ascii="Calibri" w:eastAsia="Calibri" w:hAnsi="Calibri" w:cs="Calibri"/>
+        </w:rPr>
+        <w:t>delle opere</w:t>
+      </w:r>
+    </w:p>
+    <w:p>
+      <w:pPr>
+        <w:pStyle w:val="Paragrafoelenco"/>
+        <w:numPr>
+          <w:ilvl w:val="0"/>
+          <w:numId w:val="6"/>
+        </w:numPr>
+        <w:spacing w:after="200" w:line="276" w:lineRule="auto"/>
+        <w:rPr>
+          <w:rFonts w:ascii="Calibri" w:eastAsia="Calibri" w:hAnsi="Calibri" w:cs="Calibri"/>
+        </w:rPr>
+      </w:pPr>
+      <w:r>
+        <w:rPr>
+          <w:rFonts w:ascii="Calibri" w:eastAsia="Calibri" w:hAnsi="Calibri" w:cs="Calibri"/>
+        </w:rPr>
+        <w:lastRenderedPageBreak/>
+        <w:t>Il nome dell’autore contiene un hyperlink che consente all’utente di vedere i suoi dettagli (nome, cognome, nazionalità, d</w:t>
+      </w:r>
+      <w:r>
+        <w:rPr>
+          <w:rFonts w:ascii="Calibri" w:eastAsia="Calibri" w:hAnsi="Calibri" w:cs="Calibri"/>
+        </w:rPr>
+        <w:t>ata di nascita e data di morte)</w:t>
+      </w:r>
+    </w:p>
+    <w:p>
+      <w:pPr>
+        <w:spacing w:after="200" w:line="276" w:lineRule="auto"/>
+        <w:rPr>
+          <w:rFonts w:ascii="Calibri" w:eastAsia="Calibri" w:hAnsi="Calibri" w:cs="Calibri"/>
+          <w:i/>
         </w:rPr>
       </w:pPr>
       <w:r>
         <w:rPr>
           <w:rFonts w:ascii="Calibri" w:eastAsia="Calibri" w:hAnsi="Calibri" w:cs="Calibri"/>
           <w:b/>
-          <w:u w:val="single"/>
-        </w:rPr>
-        <w:t>CASO D'USO UC4:</w:t>
-      </w:r>
-    </w:p>
-    <w:p>
-      <w:pPr>
-        <w:spacing w:after="200" w:line="276" w:lineRule="auto"/>
-        <w:rPr>
-          <w:rFonts w:ascii="Calibri" w:eastAsia="Calibri" w:hAnsi="Calibri" w:cs="Calibri"/>
-        </w:rPr>
-      </w:pPr>
-      <w:r>
-        <w:rPr>
-          <w:rFonts w:ascii="Calibri" w:eastAsia="Calibri" w:hAnsi="Calibri" w:cs="Calibri"/>
-        </w:rPr>
-        <w:t xml:space="preserve">[Admin: </w:t>
-      </w:r>
-      <w:r>
-        <w:rPr>
-          <w:rFonts w:ascii="Calibri" w:eastAsia="Calibri" w:hAnsi="Calibri" w:cs="Calibri"/>
-        </w:rPr>
-        <w:t>E</w:t>
-      </w:r>
-      <w:r>
-        <w:rPr>
-          <w:rFonts w:ascii="Calibri" w:eastAsia="Calibri" w:hAnsi="Calibri" w:cs="Calibri"/>
-        </w:rPr>
-        <w:t>limina opera]</w:t>
-      </w:r>
-    </w:p>
-    <w:p>
-      <w:pPr>
-        <w:spacing w:after="200" w:line="276" w:lineRule="auto"/>
-        <w:rPr>
-          <w:rFonts w:ascii="Calibri" w:eastAsia="Calibri" w:hAnsi="Calibri" w:cs="Calibri"/>
-        </w:rPr>
-      </w:pPr>
-      <w:r>
-        <w:rPr>
-          <w:rFonts w:ascii="Calibri" w:eastAsia="Calibri" w:hAnsi="Calibri" w:cs="Calibri"/>
-        </w:rPr>
-        <w:t>[Admin: Elimina autore]</w:t>
-      </w:r>
-    </w:p>
-    <w:p>
-      <w:pPr>
-        <w:spacing w:after="200" w:line="276" w:lineRule="auto"/>
-        <w:rPr>
-          <w:rFonts w:ascii="Calibri" w:eastAsia="Calibri" w:hAnsi="Calibri" w:cs="Calibri"/>
-        </w:rPr>
-      </w:pPr>
-    </w:p>
-    <w:p>
-      <w:pPr>
-        <w:spacing w:after="200" w:line="276" w:lineRule="auto"/>
-        <w:rPr>
-          <w:rFonts w:ascii="Calibri" w:eastAsia="Calibri" w:hAnsi="Calibri" w:cs="Calibri"/>
-        </w:rPr>
-      </w:pPr>
-    </w:p>
-    <w:p>
-      <w:pPr>
-        <w:spacing w:after="200" w:line="276" w:lineRule="auto"/>
+        </w:rPr>
+        <w:t>CASO D'USO UC</w:t>
+      </w:r>
+      <w:r>
         <w:rPr>
           <w:rFonts w:ascii="Calibri" w:eastAsia="Calibri" w:hAnsi="Calibri" w:cs="Calibri"/>
           <w:b/>
-          <w:u w:val="single"/>
-        </w:rPr>
-      </w:pPr>
+        </w:rPr>
+        <w:t>4</w:t>
+      </w:r>
+      <w:r>
+        <w:rPr>
+          <w:rFonts w:ascii="Calibri" w:eastAsia="Calibri" w:hAnsi="Calibri" w:cs="Calibri"/>
+        </w:rPr>
+        <w:t>:</w:t>
+      </w:r>
+      <w:r>
+        <w:rPr>
+          <w:rFonts w:ascii="Calibri" w:eastAsia="Calibri" w:hAnsi="Calibri" w:cs="Calibri"/>
+        </w:rPr>
+        <w:tab/>
+      </w:r>
+      <w:r>
+        <w:rPr>
+          <w:rFonts w:ascii="Calibri" w:eastAsia="Calibri" w:hAnsi="Calibri" w:cs="Calibri"/>
+          <w:i/>
+        </w:rPr>
+        <w:t>AGGIUNTA DI UN’OPERA NELLA GALLERIA</w:t>
+      </w:r>
+      <w:r>
+        <w:rPr>
+          <w:rFonts w:ascii="Calibri" w:eastAsia="Calibri" w:hAnsi="Calibri" w:cs="Calibri"/>
+          <w:i/>
+        </w:rPr>
+        <w:br/>
+      </w:r>
       <w:r>
         <w:rPr>
           <w:rFonts w:ascii="Calibri" w:eastAsia="Calibri" w:hAnsi="Calibri" w:cs="Calibri"/>
           <w:b/>
-          <w:u w:val="single"/>
+        </w:rPr>
+        <w:t>Attore Primario</w:t>
+      </w:r>
+      <w:r>
+        <w:rPr>
+          <w:rFonts w:ascii="Calibri" w:eastAsia="Calibri" w:hAnsi="Calibri" w:cs="Calibri"/>
+          <w:i/>
+        </w:rPr>
+        <w:t>:</w:t>
+      </w:r>
+      <w:r>
+        <w:rPr>
+          <w:rFonts w:ascii="Calibri" w:eastAsia="Calibri" w:hAnsi="Calibri" w:cs="Calibri"/>
+          <w:i/>
+        </w:rPr>
+        <w:tab/>
+        <w:t>A</w:t>
+      </w:r>
+      <w:r>
+        <w:rPr>
+          <w:rFonts w:ascii="Calibri" w:eastAsia="Calibri" w:hAnsi="Calibri" w:cs="Calibri"/>
+          <w:i/>
+        </w:rPr>
+        <w:t>dmin</w:t>
+      </w:r>
+    </w:p>
+    <w:p>
+      <w:pPr>
+        <w:pStyle w:val="Paragrafoelenco"/>
+        <w:numPr>
+          <w:ilvl w:val="0"/>
+          <w:numId w:val="7"/>
+        </w:numPr>
+        <w:spacing w:after="200" w:line="276" w:lineRule="auto"/>
+        <w:rPr>
+          <w:rFonts w:ascii="Calibri" w:eastAsia="Calibri" w:hAnsi="Calibri" w:cs="Calibri"/>
+        </w:rPr>
+      </w:pPr>
+      <w:r>
+        <w:rPr>
+          <w:rFonts w:ascii="Calibri" w:eastAsia="Calibri" w:hAnsi="Calibri" w:cs="Calibri"/>
+        </w:rPr>
+        <w:t>L'</w:t>
+      </w:r>
+      <w:r>
+        <w:rPr>
+          <w:rFonts w:ascii="Calibri" w:eastAsia="Calibri" w:hAnsi="Calibri" w:cs="Calibri"/>
+        </w:rPr>
+        <w:t>u</w:t>
+      </w:r>
+      <w:r>
+        <w:rPr>
+          <w:rFonts w:ascii="Calibri" w:eastAsia="Calibri" w:hAnsi="Calibri" w:cs="Calibri"/>
+        </w:rPr>
+        <w:t xml:space="preserve">tente accede alla home page: </w:t>
+      </w:r>
+      <w:r>
+        <w:rPr>
+          <w:rFonts w:ascii="Courier New" w:eastAsia="Calibri" w:hAnsi="Courier New" w:cs="Courier New"/>
+          <w:color w:val="FF0000"/>
+        </w:rPr>
+        <w:t>/</w:t>
+      </w:r>
+      <w:proofErr w:type="spellStart"/>
+      <w:r>
+        <w:rPr>
+          <w:rFonts w:ascii="Courier New" w:eastAsia="Calibri" w:hAnsi="Courier New" w:cs="Courier New"/>
+          <w:color w:val="FF0000"/>
+        </w:rPr>
+        <w:t>index</w:t>
+      </w:r>
+      <w:proofErr w:type="spellEnd"/>
+      <w:r>
+        <w:rPr>
+          <w:rFonts w:ascii="Calibri" w:eastAsia="Calibri" w:hAnsi="Calibri" w:cs="Calibri"/>
+        </w:rPr>
+        <w:t xml:space="preserve"> e cliccando sul tasto "Entra" viene reindirizzato alla “Dashboard”: </w:t>
+      </w:r>
+      <w:r>
+        <w:rPr>
+          <w:rFonts w:ascii="Courier New" w:eastAsia="Calibri" w:hAnsi="Courier New" w:cs="Courier New"/>
+          <w:color w:val="FF0000"/>
+        </w:rPr>
+        <w:t>/</w:t>
+      </w:r>
+      <w:proofErr w:type="spellStart"/>
+      <w:r>
+        <w:rPr>
+          <w:rFonts w:ascii="Courier New" w:eastAsia="Calibri" w:hAnsi="Courier New" w:cs="Courier New"/>
+          <w:color w:val="FF0000"/>
+        </w:rPr>
+        <w:t>dash</w:t>
+      </w:r>
+      <w:proofErr w:type="spellEnd"/>
+    </w:p>
+    <w:p>
+      <w:pPr>
+        <w:pStyle w:val="Paragrafoelenco"/>
+        <w:numPr>
+          <w:ilvl w:val="0"/>
+          <w:numId w:val="7"/>
+        </w:numPr>
+        <w:spacing w:after="200" w:line="276" w:lineRule="auto"/>
+        <w:rPr>
+          <w:rFonts w:ascii="Calibri" w:eastAsia="Calibri" w:hAnsi="Calibri" w:cs="Calibri"/>
+        </w:rPr>
+      </w:pPr>
+      <w:r>
+        <w:rPr>
+          <w:rFonts w:ascii="Calibri" w:eastAsia="Calibri" w:hAnsi="Calibri" w:cs="Calibri"/>
+        </w:rPr>
+        <w:t>Nella barra di navigazione in altro a destra è presente il pulsante pe</w:t>
+      </w:r>
+      <w:r>
+        <w:rPr>
+          <w:rFonts w:ascii="Calibri" w:eastAsia="Calibri" w:hAnsi="Calibri" w:cs="Calibri"/>
+        </w:rPr>
+        <w:t>r accedere alla pagina di Login</w:t>
+      </w:r>
+    </w:p>
+    <w:p>
+      <w:pPr>
+        <w:pStyle w:val="Paragrafoelenco"/>
+        <w:numPr>
+          <w:ilvl w:val="0"/>
+          <w:numId w:val="7"/>
+        </w:numPr>
+        <w:spacing w:after="200" w:line="276" w:lineRule="auto"/>
+        <w:rPr>
+          <w:rFonts w:ascii="Calibri" w:eastAsia="Calibri" w:hAnsi="Calibri" w:cs="Calibri"/>
+        </w:rPr>
+      </w:pPr>
+      <w:r>
+        <w:rPr>
+          <w:rFonts w:ascii="Calibri" w:eastAsia="Calibri" w:hAnsi="Calibri" w:cs="Calibri"/>
+        </w:rPr>
+        <w:t>L’amministratore inserisce le credenziali per essere autenticato e viene reindirizzato nuovamente alla “Dashboard”</w:t>
+      </w:r>
+    </w:p>
+    <w:p>
+      <w:pPr>
+        <w:pStyle w:val="Paragrafoelenco"/>
+        <w:numPr>
+          <w:ilvl w:val="0"/>
+          <w:numId w:val="7"/>
+        </w:numPr>
+        <w:spacing w:after="200" w:line="276" w:lineRule="auto"/>
+        <w:rPr>
+          <w:rFonts w:ascii="Calibri" w:eastAsia="Calibri" w:hAnsi="Calibri" w:cs="Calibri"/>
+        </w:rPr>
+      </w:pPr>
+      <w:r>
+        <w:rPr>
+          <w:rFonts w:ascii="Calibri" w:eastAsia="Calibri" w:hAnsi="Calibri" w:cs="Calibri"/>
+        </w:rPr>
+        <w:t>Nella barra laterale sinistra l’admin clicca sulla voce “Admin Page”</w:t>
+      </w:r>
+    </w:p>
+    <w:p>
+      <w:pPr>
+        <w:pStyle w:val="Paragrafoelenco"/>
+        <w:numPr>
+          <w:ilvl w:val="0"/>
+          <w:numId w:val="7"/>
+        </w:numPr>
+        <w:spacing w:after="200" w:line="276" w:lineRule="auto"/>
+        <w:rPr>
+          <w:rFonts w:ascii="Calibri" w:eastAsia="Calibri" w:hAnsi="Calibri" w:cs="Calibri"/>
+        </w:rPr>
+      </w:pPr>
+      <w:r>
+        <w:rPr>
+          <w:rFonts w:ascii="Calibri" w:eastAsia="Calibri" w:hAnsi="Calibri" w:cs="Calibri"/>
+        </w:rPr>
+        <w:t>Nella “Admin Page” clicca su “</w:t>
+      </w:r>
+      <w:proofErr w:type="spellStart"/>
+      <w:r>
+        <w:rPr>
+          <w:rFonts w:ascii="Calibri" w:eastAsia="Calibri" w:hAnsi="Calibri" w:cs="Calibri"/>
+        </w:rPr>
+        <w:t>Insert</w:t>
+      </w:r>
+      <w:proofErr w:type="spellEnd"/>
+      <w:r>
+        <w:rPr>
+          <w:rFonts w:ascii="Calibri" w:eastAsia="Calibri" w:hAnsi="Calibri" w:cs="Calibri"/>
+        </w:rPr>
+        <w:t xml:space="preserve"> a New Opera”</w:t>
+      </w:r>
+    </w:p>
+    <w:p>
+      <w:pPr>
+        <w:pStyle w:val="Paragrafoelenco"/>
+        <w:numPr>
+          <w:ilvl w:val="0"/>
+          <w:numId w:val="7"/>
+        </w:numPr>
+        <w:spacing w:after="200" w:line="276" w:lineRule="auto"/>
+        <w:rPr>
+          <w:rFonts w:ascii="Calibri" w:eastAsia="Calibri" w:hAnsi="Calibri" w:cs="Calibri"/>
+        </w:rPr>
+      </w:pPr>
+      <w:r>
+        <w:rPr>
+          <w:rFonts w:ascii="Calibri" w:eastAsia="Calibri" w:hAnsi="Calibri" w:cs="Calibri"/>
+        </w:rPr>
+        <w:t xml:space="preserve">L’admin compila la </w:t>
+      </w:r>
+      <w:proofErr w:type="spellStart"/>
+      <w:r>
+        <w:rPr>
+          <w:rFonts w:ascii="Calibri" w:eastAsia="Calibri" w:hAnsi="Calibri" w:cs="Calibri"/>
+        </w:rPr>
+        <w:t>form</w:t>
+      </w:r>
+      <w:proofErr w:type="spellEnd"/>
+      <w:r>
+        <w:rPr>
+          <w:rFonts w:ascii="Calibri" w:eastAsia="Calibri" w:hAnsi="Calibri" w:cs="Calibri"/>
+        </w:rPr>
+        <w:t xml:space="preserve"> e inserisce una nuova opera, con la possibilità di assegnare un autore già inserito nel sistema oppure di inserire un nuovo autore </w:t>
+      </w:r>
+      <w:r>
+        <w:rPr>
+          <w:rFonts w:ascii="Calibri" w:eastAsia="Calibri" w:hAnsi="Calibri" w:cs="Calibri"/>
+        </w:rPr>
+        <w:t>(</w:t>
+      </w:r>
+      <w:r>
+        <w:rPr>
+          <w:rFonts w:ascii="Calibri" w:eastAsia="Calibri" w:hAnsi="Calibri" w:cs="Calibri"/>
+        </w:rPr>
+        <w:t>a cui assegnare successivamente l’opera</w:t>
+      </w:r>
+      <w:r>
+        <w:rPr>
+          <w:rFonts w:ascii="Calibri" w:eastAsia="Calibri" w:hAnsi="Calibri" w:cs="Calibri"/>
+        </w:rPr>
+        <w:t>)</w:t>
+      </w:r>
+    </w:p>
+    <w:p>
+      <w:pPr>
+        <w:spacing w:after="200" w:line="276" w:lineRule="auto"/>
+        <w:rPr>
+          <w:rFonts w:ascii="Calibri" w:eastAsia="Calibri" w:hAnsi="Calibri" w:cs="Calibri"/>
+          <w:i/>
+        </w:rPr>
+      </w:pPr>
+      <w:r>
+        <w:rPr>
+          <w:rFonts w:ascii="Calibri" w:eastAsia="Calibri" w:hAnsi="Calibri" w:cs="Calibri"/>
+          <w:b/>
         </w:rPr>
         <w:t>CASO D'USO UC</w:t>
       </w:r>
@@ -819,133 +1529,505 @@
         <w:rPr>
           <w:rFonts w:ascii="Calibri" w:eastAsia="Calibri" w:hAnsi="Calibri" w:cs="Calibri"/>
           <w:b/>
-          <w:u w:val="single"/>
         </w:rPr>
         <w:t>5</w:t>
       </w:r>
       <w:r>
         <w:rPr>
           <w:rFonts w:ascii="Calibri" w:eastAsia="Calibri" w:hAnsi="Calibri" w:cs="Calibri"/>
+        </w:rPr>
+        <w:t>:</w:t>
+      </w:r>
+      <w:r>
+        <w:rPr>
+          <w:rFonts w:ascii="Calibri" w:eastAsia="Calibri" w:hAnsi="Calibri" w:cs="Calibri"/>
+        </w:rPr>
+        <w:tab/>
+      </w:r>
+      <w:r>
+        <w:rPr>
+          <w:rFonts w:ascii="Calibri" w:eastAsia="Calibri" w:hAnsi="Calibri" w:cs="Calibri"/>
+          <w:i/>
+        </w:rPr>
+        <w:t>ELIMINAZIONE DI UN’OPERA DALLA</w:t>
+      </w:r>
+      <w:r>
+        <w:rPr>
+          <w:rFonts w:ascii="Calibri" w:eastAsia="Calibri" w:hAnsi="Calibri" w:cs="Calibri"/>
+          <w:i/>
+        </w:rPr>
+        <w:t xml:space="preserve"> GALLERIA</w:t>
+      </w:r>
+      <w:r>
+        <w:rPr>
+          <w:rFonts w:ascii="Calibri" w:eastAsia="Calibri" w:hAnsi="Calibri" w:cs="Calibri"/>
+          <w:i/>
+        </w:rPr>
+        <w:br/>
+      </w:r>
+      <w:r>
+        <w:rPr>
+          <w:rFonts w:ascii="Calibri" w:eastAsia="Calibri" w:hAnsi="Calibri" w:cs="Calibri"/>
           <w:b/>
-          <w:u w:val="single"/>
+        </w:rPr>
+        <w:t>Attore Primario</w:t>
+      </w:r>
+      <w:r>
+        <w:rPr>
+          <w:rFonts w:ascii="Calibri" w:eastAsia="Calibri" w:hAnsi="Calibri" w:cs="Calibri"/>
+          <w:i/>
         </w:rPr>
         <w:t>:</w:t>
       </w:r>
-    </w:p>
-    <w:p>
-      <w:pPr>
-        <w:spacing w:after="200" w:line="276" w:lineRule="auto"/>
-        <w:rPr>
-          <w:rFonts w:ascii="Calibri" w:eastAsia="Calibri" w:hAnsi="Calibri" w:cs="Calibri"/>
-        </w:rPr>
-      </w:pPr>
-      <w:r>
-        <w:rPr>
-          <w:rFonts w:ascii="Calibri" w:eastAsia="Calibri" w:hAnsi="Calibri" w:cs="Calibri"/>
-        </w:rPr>
-        <w:t>[Admin: Modifica opera]</w:t>
-      </w:r>
-    </w:p>
-    <w:p>
-      <w:pPr>
-        <w:spacing w:after="200" w:line="276" w:lineRule="auto"/>
-        <w:rPr>
-          <w:rFonts w:ascii="Calibri" w:eastAsia="Calibri" w:hAnsi="Calibri" w:cs="Calibri"/>
-        </w:rPr>
-      </w:pPr>
-      <w:r>
-        <w:rPr>
-          <w:rFonts w:ascii="Calibri" w:eastAsia="Calibri" w:hAnsi="Calibri" w:cs="Calibri"/>
-        </w:rPr>
-        <w:t>[Admin: Modifica autore]</w:t>
-      </w:r>
-    </w:p>
-    <w:p>
-      <w:pPr>
-        <w:spacing w:after="200" w:line="276" w:lineRule="auto"/>
-        <w:rPr>
-          <w:rFonts w:ascii="Calibri" w:eastAsia="Calibri" w:hAnsi="Calibri" w:cs="Calibri"/>
-        </w:rPr>
-      </w:pPr>
-    </w:p>
-    <w:p>
-      <w:pPr>
-        <w:spacing w:after="200" w:line="276" w:lineRule="auto"/>
+      <w:r>
+        <w:rPr>
+          <w:rFonts w:ascii="Calibri" w:eastAsia="Calibri" w:hAnsi="Calibri" w:cs="Calibri"/>
+          <w:i/>
+        </w:rPr>
+        <w:tab/>
+        <w:t>A</w:t>
+      </w:r>
+      <w:r>
+        <w:rPr>
+          <w:rFonts w:ascii="Calibri" w:eastAsia="Calibri" w:hAnsi="Calibri" w:cs="Calibri"/>
+          <w:i/>
+        </w:rPr>
+        <w:t>dmin</w:t>
+      </w:r>
+    </w:p>
+    <w:p>
+      <w:pPr>
+        <w:pStyle w:val="Paragrafoelenco"/>
+        <w:numPr>
+          <w:ilvl w:val="0"/>
+          <w:numId w:val="8"/>
+        </w:numPr>
+        <w:spacing w:after="200" w:line="276" w:lineRule="auto"/>
+        <w:rPr>
+          <w:rFonts w:ascii="Calibri" w:eastAsia="Calibri" w:hAnsi="Calibri" w:cs="Calibri"/>
+        </w:rPr>
+      </w:pPr>
+      <w:r>
+        <w:rPr>
+          <w:rFonts w:ascii="Calibri" w:eastAsia="Calibri" w:hAnsi="Calibri" w:cs="Calibri"/>
+        </w:rPr>
+        <w:t>L'</w:t>
+      </w:r>
+      <w:r>
+        <w:rPr>
+          <w:rFonts w:ascii="Calibri" w:eastAsia="Calibri" w:hAnsi="Calibri" w:cs="Calibri"/>
+        </w:rPr>
+        <w:t>u</w:t>
+      </w:r>
+      <w:r>
+        <w:rPr>
+          <w:rFonts w:ascii="Calibri" w:eastAsia="Calibri" w:hAnsi="Calibri" w:cs="Calibri"/>
+        </w:rPr>
+        <w:t xml:space="preserve">tente accede alla home page: </w:t>
+      </w:r>
+      <w:r>
+        <w:rPr>
+          <w:rFonts w:ascii="Courier New" w:eastAsia="Calibri" w:hAnsi="Courier New" w:cs="Courier New"/>
+          <w:color w:val="FF0000"/>
+        </w:rPr>
+        <w:t>/</w:t>
+      </w:r>
+      <w:proofErr w:type="spellStart"/>
+      <w:r>
+        <w:rPr>
+          <w:rFonts w:ascii="Courier New" w:eastAsia="Calibri" w:hAnsi="Courier New" w:cs="Courier New"/>
+          <w:color w:val="FF0000"/>
+        </w:rPr>
+        <w:t>index</w:t>
+      </w:r>
+      <w:proofErr w:type="spellEnd"/>
+      <w:r>
+        <w:rPr>
+          <w:rFonts w:ascii="Calibri" w:eastAsia="Calibri" w:hAnsi="Calibri" w:cs="Calibri"/>
+        </w:rPr>
+        <w:t xml:space="preserve"> e cliccando sul tasto "Entra" viene reindirizzato alla “Dashboard”: </w:t>
+      </w:r>
+      <w:r>
+        <w:rPr>
+          <w:rFonts w:ascii="Courier New" w:eastAsia="Calibri" w:hAnsi="Courier New" w:cs="Courier New"/>
+          <w:color w:val="FF0000"/>
+        </w:rPr>
+        <w:t>/</w:t>
+      </w:r>
+      <w:proofErr w:type="spellStart"/>
+      <w:r>
+        <w:rPr>
+          <w:rFonts w:ascii="Courier New" w:eastAsia="Calibri" w:hAnsi="Courier New" w:cs="Courier New"/>
+          <w:color w:val="FF0000"/>
+        </w:rPr>
+        <w:t>dash</w:t>
+      </w:r>
+      <w:proofErr w:type="spellEnd"/>
+    </w:p>
+    <w:p>
+      <w:pPr>
+        <w:pStyle w:val="Paragrafoelenco"/>
+        <w:numPr>
+          <w:ilvl w:val="0"/>
+          <w:numId w:val="8"/>
+        </w:numPr>
+        <w:spacing w:after="200" w:line="276" w:lineRule="auto"/>
+        <w:rPr>
+          <w:rFonts w:ascii="Calibri" w:eastAsia="Calibri" w:hAnsi="Calibri" w:cs="Calibri"/>
+        </w:rPr>
+      </w:pPr>
+      <w:r>
+        <w:rPr>
+          <w:rFonts w:ascii="Calibri" w:eastAsia="Calibri" w:hAnsi="Calibri" w:cs="Calibri"/>
+        </w:rPr>
+        <w:t>Nella barra di navigazione in altro a destra è presente il pulsante pe</w:t>
+      </w:r>
+      <w:r>
+        <w:rPr>
+          <w:rFonts w:ascii="Calibri" w:eastAsia="Calibri" w:hAnsi="Calibri" w:cs="Calibri"/>
+        </w:rPr>
+        <w:t>r accedere alla pagina di Login</w:t>
+      </w:r>
+    </w:p>
+    <w:p>
+      <w:pPr>
+        <w:pStyle w:val="Paragrafoelenco"/>
+        <w:numPr>
+          <w:ilvl w:val="0"/>
+          <w:numId w:val="8"/>
+        </w:numPr>
+        <w:spacing w:after="200" w:line="276" w:lineRule="auto"/>
+        <w:rPr>
+          <w:rFonts w:ascii="Calibri" w:eastAsia="Calibri" w:hAnsi="Calibri" w:cs="Calibri"/>
+        </w:rPr>
+      </w:pPr>
+      <w:r>
+        <w:rPr>
+          <w:rFonts w:ascii="Calibri" w:eastAsia="Calibri" w:hAnsi="Calibri" w:cs="Calibri"/>
+        </w:rPr>
+        <w:t>L’amministratore inserisce le credenziali per essere autenticato e viene reindirizzato nuovamente alla “Dashboard”</w:t>
+      </w:r>
+    </w:p>
+    <w:p>
+      <w:pPr>
+        <w:pStyle w:val="Paragrafoelenco"/>
+        <w:numPr>
+          <w:ilvl w:val="0"/>
+          <w:numId w:val="8"/>
+        </w:numPr>
+        <w:spacing w:after="200" w:line="276" w:lineRule="auto"/>
+        <w:rPr>
+          <w:rFonts w:ascii="Calibri" w:eastAsia="Calibri" w:hAnsi="Calibri" w:cs="Calibri"/>
+        </w:rPr>
+      </w:pPr>
+      <w:r>
+        <w:rPr>
+          <w:rFonts w:ascii="Calibri" w:eastAsia="Calibri" w:hAnsi="Calibri" w:cs="Calibri"/>
+        </w:rPr>
+        <w:t>Successivamente clicca sul link per accedere alla lista delle opere</w:t>
+      </w:r>
+    </w:p>
+    <w:p>
+      <w:pPr>
+        <w:pStyle w:val="Paragrafoelenco"/>
+        <w:numPr>
+          <w:ilvl w:val="0"/>
+          <w:numId w:val="8"/>
+        </w:numPr>
+        <w:spacing w:after="200" w:line="276" w:lineRule="auto"/>
+        <w:rPr>
+          <w:rFonts w:ascii="Calibri" w:eastAsia="Calibri" w:hAnsi="Calibri" w:cs="Calibri"/>
+        </w:rPr>
+      </w:pPr>
+      <w:r>
+        <w:rPr>
+          <w:rFonts w:ascii="Calibri" w:eastAsia="Calibri" w:hAnsi="Calibri" w:cs="Calibri"/>
+        </w:rPr>
+        <w:t>Quindi clicca sul pulsante per eliminare l’opera, presente a fianco di ogni record</w:t>
+      </w:r>
+    </w:p>
+    <w:p>
+      <w:pPr>
+        <w:spacing w:after="200" w:line="276" w:lineRule="auto"/>
+        <w:rPr>
+          <w:rFonts w:ascii="Calibri" w:eastAsia="Calibri" w:hAnsi="Calibri" w:cs="Calibri"/>
+          <w:i/>
+        </w:rPr>
+      </w:pPr>
+      <w:bookmarkStart w:id="0" w:name="_GoBack"/>
+      <w:bookmarkEnd w:id="0"/>
+      <w:r>
         <w:rPr>
           <w:rFonts w:ascii="Calibri" w:eastAsia="Calibri" w:hAnsi="Calibri" w:cs="Calibri"/>
           <w:b/>
-          <w:u w:val="single"/>
-        </w:rPr>
-      </w:pPr>
+        </w:rPr>
+        <w:t>CASO D'USO UC</w:t>
+      </w:r>
       <w:r>
         <w:rPr>
           <w:rFonts w:ascii="Calibri" w:eastAsia="Calibri" w:hAnsi="Calibri" w:cs="Calibri"/>
           <w:b/>
-          <w:u w:val="single"/>
-        </w:rPr>
-        <w:t>CASO D'USO UC</w:t>
+        </w:rPr>
+        <w:t>6</w:t>
+      </w:r>
+      <w:r>
+        <w:rPr>
+          <w:rFonts w:ascii="Calibri" w:eastAsia="Calibri" w:hAnsi="Calibri" w:cs="Calibri"/>
+        </w:rPr>
+        <w:t>:</w:t>
+      </w:r>
+      <w:r>
+        <w:rPr>
+          <w:rFonts w:ascii="Calibri" w:eastAsia="Calibri" w:hAnsi="Calibri" w:cs="Calibri"/>
+        </w:rPr>
+        <w:tab/>
+      </w:r>
+      <w:r>
+        <w:rPr>
+          <w:rFonts w:ascii="Calibri" w:eastAsia="Calibri" w:hAnsi="Calibri" w:cs="Calibri"/>
+          <w:i/>
+        </w:rPr>
+        <w:t>MODIFICA</w:t>
+      </w:r>
+      <w:r>
+        <w:rPr>
+          <w:rFonts w:ascii="Calibri" w:eastAsia="Calibri" w:hAnsi="Calibri" w:cs="Calibri"/>
+          <w:i/>
+        </w:rPr>
+        <w:t xml:space="preserve"> DI UN’</w:t>
+      </w:r>
+      <w:r>
+        <w:rPr>
+          <w:rFonts w:ascii="Calibri" w:eastAsia="Calibri" w:hAnsi="Calibri" w:cs="Calibri"/>
+          <w:i/>
+        </w:rPr>
+        <w:t>OPERA</w:t>
+      </w:r>
+      <w:r>
+        <w:rPr>
+          <w:rFonts w:ascii="Calibri" w:eastAsia="Calibri" w:hAnsi="Calibri" w:cs="Calibri"/>
+          <w:i/>
+        </w:rPr>
+        <w:br/>
       </w:r>
       <w:r>
         <w:rPr>
           <w:rFonts w:ascii="Calibri" w:eastAsia="Calibri" w:hAnsi="Calibri" w:cs="Calibri"/>
           <w:b/>
-          <w:u w:val="single"/>
-        </w:rPr>
-        <w:t>6</w:t>
-      </w:r>
-      <w:r>
-        <w:rPr>
-          <w:rFonts w:ascii="Calibri" w:eastAsia="Calibri" w:hAnsi="Calibri" w:cs="Calibri"/>
-          <w:b/>
-          <w:u w:val="single"/>
+        </w:rPr>
+        <w:t>Attore Primario</w:t>
+      </w:r>
+      <w:r>
+        <w:rPr>
+          <w:rFonts w:ascii="Calibri" w:eastAsia="Calibri" w:hAnsi="Calibri" w:cs="Calibri"/>
+          <w:i/>
         </w:rPr>
         <w:t>:</w:t>
       </w:r>
-    </w:p>
-    <w:p>
-      <w:pPr>
-        <w:spacing w:after="200" w:line="276" w:lineRule="auto"/>
-        <w:rPr>
-          <w:rFonts w:ascii="Calibri" w:eastAsia="Calibri" w:hAnsi="Calibri" w:cs="Calibri"/>
-        </w:rPr>
-      </w:pPr>
-      <w:r>
-        <w:rPr>
-          <w:rFonts w:ascii="Calibri" w:eastAsia="Calibri" w:hAnsi="Calibri" w:cs="Calibri"/>
-        </w:rPr>
-        <w:t>[Utente: dettagli autore</w:t>
-      </w:r>
-      <w:r>
-        <w:rPr>
-          <w:rFonts w:ascii="Calibri" w:eastAsia="Calibri" w:hAnsi="Calibri" w:cs="Calibri"/>
-        </w:rPr>
-        <w:t>]</w:t>
-      </w:r>
-    </w:p>
-    <w:p>
-      <w:pPr>
-        <w:spacing w:after="200" w:line="276" w:lineRule="auto"/>
-        <w:rPr>
-          <w:rFonts w:ascii="Calibri" w:eastAsia="Calibri" w:hAnsi="Calibri" w:cs="Calibri"/>
-        </w:rPr>
-      </w:pPr>
-      <w:r>
-        <w:rPr>
-          <w:rFonts w:ascii="Calibri" w:eastAsia="Calibri" w:hAnsi="Calibri" w:cs="Calibri"/>
-        </w:rPr>
-        <w:t>[</w:t>
-      </w:r>
-      <w:r>
-        <w:rPr>
-          <w:rFonts w:ascii="Calibri" w:eastAsia="Calibri" w:hAnsi="Calibri" w:cs="Calibri"/>
-        </w:rPr>
-        <w:t>Utente: opere by autore</w:t>
-      </w:r>
-      <w:r>
-        <w:rPr>
-          <w:rFonts w:ascii="Calibri" w:eastAsia="Calibri" w:hAnsi="Calibri" w:cs="Calibri"/>
-        </w:rPr>
-        <w:t>]</w:t>
+      <w:r>
+        <w:rPr>
+          <w:rFonts w:ascii="Calibri" w:eastAsia="Calibri" w:hAnsi="Calibri" w:cs="Calibri"/>
+          <w:i/>
+        </w:rPr>
+        <w:tab/>
+        <w:t>A</w:t>
+      </w:r>
+      <w:r>
+        <w:rPr>
+          <w:rFonts w:ascii="Calibri" w:eastAsia="Calibri" w:hAnsi="Calibri" w:cs="Calibri"/>
+          <w:i/>
+        </w:rPr>
+        <w:t>dmin</w:t>
+      </w:r>
+    </w:p>
+    <w:p>
+      <w:pPr>
+        <w:pStyle w:val="Paragrafoelenco"/>
+        <w:numPr>
+          <w:ilvl w:val="0"/>
+          <w:numId w:val="9"/>
+        </w:numPr>
+        <w:spacing w:after="200" w:line="276" w:lineRule="auto"/>
+        <w:rPr>
+          <w:rFonts w:ascii="Calibri" w:eastAsia="Calibri" w:hAnsi="Calibri" w:cs="Calibri"/>
+        </w:rPr>
+      </w:pPr>
+      <w:r>
+        <w:rPr>
+          <w:rFonts w:ascii="Calibri" w:eastAsia="Calibri" w:hAnsi="Calibri" w:cs="Calibri"/>
+        </w:rPr>
+        <w:t>L'</w:t>
+      </w:r>
+      <w:r>
+        <w:rPr>
+          <w:rFonts w:ascii="Calibri" w:eastAsia="Calibri" w:hAnsi="Calibri" w:cs="Calibri"/>
+        </w:rPr>
+        <w:t>u</w:t>
+      </w:r>
+      <w:r>
+        <w:rPr>
+          <w:rFonts w:ascii="Calibri" w:eastAsia="Calibri" w:hAnsi="Calibri" w:cs="Calibri"/>
+        </w:rPr>
+        <w:t xml:space="preserve">tente accede alla home page: </w:t>
+      </w:r>
+      <w:r>
+        <w:rPr>
+          <w:rFonts w:ascii="Courier New" w:eastAsia="Calibri" w:hAnsi="Courier New" w:cs="Courier New"/>
+          <w:color w:val="FF0000"/>
+        </w:rPr>
+        <w:t>/</w:t>
+      </w:r>
+      <w:proofErr w:type="spellStart"/>
+      <w:r>
+        <w:rPr>
+          <w:rFonts w:ascii="Courier New" w:eastAsia="Calibri" w:hAnsi="Courier New" w:cs="Courier New"/>
+          <w:color w:val="FF0000"/>
+        </w:rPr>
+        <w:t>index</w:t>
+      </w:r>
+      <w:proofErr w:type="spellEnd"/>
+      <w:r>
+        <w:rPr>
+          <w:rFonts w:ascii="Calibri" w:eastAsia="Calibri" w:hAnsi="Calibri" w:cs="Calibri"/>
+        </w:rPr>
+        <w:t xml:space="preserve"> e cliccando sul tasto "Entra" viene reindirizzato alla “Dashboard”: </w:t>
+      </w:r>
+      <w:r>
+        <w:rPr>
+          <w:rFonts w:ascii="Courier New" w:eastAsia="Calibri" w:hAnsi="Courier New" w:cs="Courier New"/>
+          <w:color w:val="FF0000"/>
+        </w:rPr>
+        <w:t>/</w:t>
+      </w:r>
+      <w:proofErr w:type="spellStart"/>
+      <w:r>
+        <w:rPr>
+          <w:rFonts w:ascii="Courier New" w:eastAsia="Calibri" w:hAnsi="Courier New" w:cs="Courier New"/>
+          <w:color w:val="FF0000"/>
+        </w:rPr>
+        <w:t>dash</w:t>
+      </w:r>
+      <w:proofErr w:type="spellEnd"/>
+    </w:p>
+    <w:p>
+      <w:pPr>
+        <w:pStyle w:val="Paragrafoelenco"/>
+        <w:numPr>
+          <w:ilvl w:val="0"/>
+          <w:numId w:val="9"/>
+        </w:numPr>
+        <w:spacing w:after="200" w:line="276" w:lineRule="auto"/>
+        <w:rPr>
+          <w:rFonts w:ascii="Calibri" w:eastAsia="Calibri" w:hAnsi="Calibri" w:cs="Calibri"/>
+        </w:rPr>
+      </w:pPr>
+      <w:r>
+        <w:rPr>
+          <w:rFonts w:ascii="Calibri" w:eastAsia="Calibri" w:hAnsi="Calibri" w:cs="Calibri"/>
+        </w:rPr>
+        <w:t>Nella barra di navigazione in altro a destra è presente il pulsante per accedere alla pagina di Login</w:t>
+      </w:r>
+    </w:p>
+    <w:p>
+      <w:pPr>
+        <w:pStyle w:val="Paragrafoelenco"/>
+        <w:numPr>
+          <w:ilvl w:val="0"/>
+          <w:numId w:val="9"/>
+        </w:numPr>
+        <w:spacing w:after="200" w:line="276" w:lineRule="auto"/>
+        <w:rPr>
+          <w:rFonts w:ascii="Calibri" w:eastAsia="Calibri" w:hAnsi="Calibri" w:cs="Calibri"/>
+        </w:rPr>
+      </w:pPr>
+      <w:r>
+        <w:rPr>
+          <w:rFonts w:ascii="Calibri" w:eastAsia="Calibri" w:hAnsi="Calibri" w:cs="Calibri"/>
+        </w:rPr>
+        <w:t>L’amministratore inserisce le credenziali per essere autenticato e viene reindirizzato nuovamente alla “Dashboard”</w:t>
+      </w:r>
+    </w:p>
+    <w:p>
+      <w:pPr>
+        <w:pStyle w:val="Paragrafoelenco"/>
+        <w:numPr>
+          <w:ilvl w:val="0"/>
+          <w:numId w:val="9"/>
+        </w:numPr>
+        <w:spacing w:after="200" w:line="276" w:lineRule="auto"/>
+        <w:rPr>
+          <w:rFonts w:ascii="Calibri" w:eastAsia="Calibri" w:hAnsi="Calibri" w:cs="Calibri"/>
+        </w:rPr>
+      </w:pPr>
+      <w:r>
+        <w:rPr>
+          <w:rFonts w:ascii="Calibri" w:eastAsia="Calibri" w:hAnsi="Calibri" w:cs="Calibri"/>
+        </w:rPr>
+        <w:t>Successivamente clicca sul link per accedere alla lista delle opere</w:t>
+      </w:r>
+    </w:p>
+    <w:p>
+      <w:pPr>
+        <w:pStyle w:val="Paragrafoelenco"/>
+        <w:numPr>
+          <w:ilvl w:val="0"/>
+          <w:numId w:val="9"/>
+        </w:numPr>
+        <w:spacing w:after="200" w:line="276" w:lineRule="auto"/>
+        <w:rPr>
+          <w:rFonts w:ascii="Calibri" w:eastAsia="Calibri" w:hAnsi="Calibri" w:cs="Calibri"/>
+        </w:rPr>
+      </w:pPr>
+      <w:r>
+        <w:rPr>
+          <w:rFonts w:ascii="Calibri" w:eastAsia="Calibri" w:hAnsi="Calibri" w:cs="Calibri"/>
+        </w:rPr>
+        <w:t xml:space="preserve">Quindi clicca sul pulsante per </w:t>
+      </w:r>
+      <w:r>
+        <w:rPr>
+          <w:rFonts w:ascii="Calibri" w:eastAsia="Calibri" w:hAnsi="Calibri" w:cs="Calibri"/>
+        </w:rPr>
+        <w:t>modificare</w:t>
+      </w:r>
+      <w:r>
+        <w:rPr>
+          <w:rFonts w:ascii="Calibri" w:eastAsia="Calibri" w:hAnsi="Calibri" w:cs="Calibri"/>
+        </w:rPr>
+        <w:t xml:space="preserve"> l’opera, presente a fianco di ogni record</w:t>
+      </w:r>
+    </w:p>
+    <w:p>
+      <w:pPr>
+        <w:pStyle w:val="Paragrafoelenco"/>
+        <w:numPr>
+          <w:ilvl w:val="0"/>
+          <w:numId w:val="9"/>
+        </w:numPr>
+        <w:spacing w:after="200" w:line="276" w:lineRule="auto"/>
+        <w:rPr>
+          <w:rFonts w:ascii="Calibri" w:eastAsia="Calibri" w:hAnsi="Calibri" w:cs="Calibri"/>
+        </w:rPr>
+      </w:pPr>
+      <w:r>
+        <w:rPr>
+          <w:rFonts w:ascii="Calibri" w:eastAsia="Calibri" w:hAnsi="Calibri" w:cs="Calibri"/>
+        </w:rPr>
+        <w:t xml:space="preserve">L’admin viene reindirizzato alla </w:t>
+      </w:r>
+      <w:proofErr w:type="spellStart"/>
+      <w:r>
+        <w:rPr>
+          <w:rFonts w:ascii="Calibri" w:eastAsia="Calibri" w:hAnsi="Calibri" w:cs="Calibri"/>
+        </w:rPr>
+        <w:t>form</w:t>
+      </w:r>
+      <w:proofErr w:type="spellEnd"/>
+      <w:r>
+        <w:rPr>
+          <w:rFonts w:ascii="Calibri" w:eastAsia="Calibri" w:hAnsi="Calibri" w:cs="Calibri"/>
+        </w:rPr>
+        <w:t xml:space="preserve"> per modificare gli attributi dell’opera</w:t>
       </w:r>
     </w:p>
     <w:p>
@@ -975,8 +2057,266 @@
 </file>
 
 <file path=word/numbering.xml><?xml version="1.0" encoding="utf-8"?>
-<w:numbering xmlns:wpc="http://schemas.microsoft.com/office/word/2010/wordprocessingCanvas" xmlns:cx="http://schemas.microsoft.com/office/drawing/2014/chartex" xmlns:cx1="http://schemas.microsoft.com/office/drawing/2015/9/8/chartex" xmlns:cx2="http://schemas.microsoft.com/office/drawing/2015/10/21/chartex" xmlns:cx3="http://schemas.microsoft.com/office/drawing/2016/5/9/chartex" xmlns:cx4="http://schemas.microsoft.com/office/drawing/2016/5/10/chartex" xmlns:cx5="http://schemas.microsoft.com/office/drawing/2016/5/11/chartex" xmlns:mc="http://schemas.openxmlformats.org/markup-compatibility/2006" xmlns:o="urn:schemas-microsoft-com:office:office" xmlns:r="http://schemas.openxmlformats.org/officeDocument/2006/relationships" xmlns:m="http://schemas.openxmlformats.org/officeDocument/2006/math" xmlns:v="urn:schemas-microsoft-com:vml" xmlns:wp14="http://schemas.microsoft.com/office/word/2010/wordprocessingDrawing" xmlns:wp="http://schemas.openxmlformats.org/drawingml/2006/wordprocessingDrawing" xmlns:w10="urn:schemas-microsoft-com:office:word" xmlns:w="http://schemas.openxmlformats.org/wordprocessingml/2006/main" xmlns:w14="http://schemas.microsoft.com/office/word/2010/wordml" xmlns:w15="http://schemas.microsoft.com/office/word/2012/wordml" xmlns:w16se="http://schemas.microsoft.com/office/word/2015/wordml/symex" xmlns:wpg="http://schemas.microsoft.com/office/word/2010/wordprocessingGroup" xmlns:wpi="http://schemas.microsoft.com/office/word/2010/wordprocessingInk" xmlns:wne="http://schemas.microsoft.com/office/word/2006/wordml" xmlns:wps="http://schemas.microsoft.com/office/word/2010/wordprocessingShape" mc:Ignorable="w14 w15 w16se wp14">
+<w:numbering xmlns:wpc="http://schemas.microsoft.com/office/word/2010/wordprocessingCanvas" xmlns:cx="http://schemas.microsoft.com/office/drawing/2014/chartex" xmlns:cx1="http://schemas.microsoft.com/office/drawing/2015/9/8/chartex" xmlns:cx2="http://schemas.microsoft.com/office/drawing/2015/10/21/chartex" xmlns:cx3="http://schemas.microsoft.com/office/drawing/2016/5/9/chartex" xmlns:cx4="http://schemas.microsoft.com/office/drawing/2016/5/10/chartex" xmlns:cx5="http://schemas.microsoft.com/office/drawing/2016/5/11/chartex" xmlns:cx6="http://schemas.microsoft.com/office/drawing/2016/5/12/chartex" xmlns:cx7="http://schemas.microsoft.com/office/drawing/2016/5/13/chartex" xmlns:cx8="http://schemas.microsoft.com/office/drawing/2016/5/14/chartex" xmlns:mc="http://schemas.openxmlformats.org/markup-compatibility/2006" xmlns:aink="http://schemas.microsoft.com/office/drawing/2016/ink" xmlns:am3d="http://schemas.microsoft.com/office/drawing/2017/model3d" xmlns:o="urn:schemas-microsoft-com:office:office" xmlns:r="http://schemas.openxmlformats.org/officeDocument/2006/relationships" xmlns:m="http://schemas.openxmlformats.org/officeDocument/2006/math" xmlns:v="urn:schemas-microsoft-com:vml" xmlns:wp14="http://schemas.microsoft.com/office/word/2010/wordprocessingDrawing" xmlns:wp="http://schemas.openxmlformats.org/drawingml/2006/wordprocessingDrawing" xmlns:w10="urn:schemas-microsoft-com:office:word" xmlns:w="http://schemas.openxmlformats.org/wordprocessingml/2006/main" xmlns:w14="http://schemas.microsoft.com/office/word/2010/wordml" xmlns:w15="http://schemas.microsoft.com/office/word/2012/wordml" xmlns:w16se="http://schemas.microsoft.com/office/word/2015/wordml/symex" xmlns:wpg="http://schemas.microsoft.com/office/word/2010/wordprocessingGroup" xmlns:wpi="http://schemas.microsoft.com/office/word/2010/wordprocessingInk" xmlns:wne="http://schemas.microsoft.com/office/word/2006/wordml" xmlns:wps="http://schemas.microsoft.com/office/word/2010/wordprocessingShape" mc:Ignorable="w14 w15 w16se wp14">
   <w:abstractNum w:abstractNumId="0" w15:restartNumberingAfterBreak="0">
+    <w:nsid w:val="0E7553B0"/>
+    <w:multiLevelType w:val="hybridMultilevel"/>
+    <w:tmpl w:val="5D86428E"/>
+    <w:lvl w:ilvl="0" w:tplc="0410000F">
+      <w:start w:val="1"/>
+      <w:numFmt w:val="decimal"/>
+      <w:lvlText w:val="%1."/>
+      <w:lvlJc w:val="left"/>
+      <w:pPr>
+        <w:ind w:left="720" w:hanging="360"/>
+      </w:pPr>
+    </w:lvl>
+    <w:lvl w:ilvl="1" w:tplc="04100019" w:tentative="1">
+      <w:start w:val="1"/>
+      <w:numFmt w:val="lowerLetter"/>
+      <w:lvlText w:val="%2."/>
+      <w:lvlJc w:val="left"/>
+      <w:pPr>
+        <w:ind w:left="1440" w:hanging="360"/>
+      </w:pPr>
+    </w:lvl>
+    <w:lvl w:ilvl="2" w:tplc="0410001B" w:tentative="1">
+      <w:start w:val="1"/>
+      <w:numFmt w:val="lowerRoman"/>
+      <w:lvlText w:val="%3."/>
+      <w:lvlJc w:val="right"/>
+      <w:pPr>
+        <w:ind w:left="2160" w:hanging="180"/>
+      </w:pPr>
+    </w:lvl>
+    <w:lvl w:ilvl="3" w:tplc="0410000F" w:tentative="1">
+      <w:start w:val="1"/>
+      <w:numFmt w:val="decimal"/>
+      <w:lvlText w:val="%4."/>
+      <w:lvlJc w:val="left"/>
+      <w:pPr>
+        <w:ind w:left="2880" w:hanging="360"/>
+      </w:pPr>
+    </w:lvl>
+    <w:lvl w:ilvl="4" w:tplc="04100019" w:tentative="1">
+      <w:start w:val="1"/>
+      <w:numFmt w:val="lowerLetter"/>
+      <w:lvlText w:val="%5."/>
+      <w:lvlJc w:val="left"/>
+      <w:pPr>
+        <w:ind w:left="3600" w:hanging="360"/>
+      </w:pPr>
+    </w:lvl>
+    <w:lvl w:ilvl="5" w:tplc="0410001B" w:tentative="1">
+      <w:start w:val="1"/>
+      <w:numFmt w:val="lowerRoman"/>
+      <w:lvlText w:val="%6."/>
+      <w:lvlJc w:val="right"/>
+      <w:pPr>
+        <w:ind w:left="4320" w:hanging="180"/>
+      </w:pPr>
+    </w:lvl>
+    <w:lvl w:ilvl="6" w:tplc="0410000F" w:tentative="1">
+      <w:start w:val="1"/>
+      <w:numFmt w:val="decimal"/>
+      <w:lvlText w:val="%7."/>
+      <w:lvlJc w:val="left"/>
+      <w:pPr>
+        <w:ind w:left="5040" w:hanging="360"/>
+      </w:pPr>
+    </w:lvl>
+    <w:lvl w:ilvl="7" w:tplc="04100019" w:tentative="1">
+      <w:start w:val="1"/>
+      <w:numFmt w:val="lowerLetter"/>
+      <w:lvlText w:val="%8."/>
+      <w:lvlJc w:val="left"/>
+      <w:pPr>
+        <w:ind w:left="5760" w:hanging="360"/>
+      </w:pPr>
+    </w:lvl>
+    <w:lvl w:ilvl="8" w:tplc="0410001B" w:tentative="1">
+      <w:start w:val="1"/>
+      <w:numFmt w:val="lowerRoman"/>
+      <w:lvlText w:val="%9."/>
+      <w:lvlJc w:val="right"/>
+      <w:pPr>
+        <w:ind w:left="6480" w:hanging="180"/>
+      </w:pPr>
+    </w:lvl>
+  </w:abstractNum>
+  <w:abstractNum w:abstractNumId="1" w15:restartNumberingAfterBreak="0">
+    <w:nsid w:val="1B106AA3"/>
+    <w:multiLevelType w:val="hybridMultilevel"/>
+    <w:tmpl w:val="5D86428E"/>
+    <w:lvl w:ilvl="0" w:tplc="0410000F">
+      <w:start w:val="1"/>
+      <w:numFmt w:val="decimal"/>
+      <w:lvlText w:val="%1."/>
+      <w:lvlJc w:val="left"/>
+      <w:pPr>
+        <w:ind w:left="720" w:hanging="360"/>
+      </w:pPr>
+    </w:lvl>
+    <w:lvl w:ilvl="1" w:tplc="04100019" w:tentative="1">
+      <w:start w:val="1"/>
+      <w:numFmt w:val="lowerLetter"/>
+      <w:lvlText w:val="%2."/>
+      <w:lvlJc w:val="left"/>
+      <w:pPr>
+        <w:ind w:left="1440" w:hanging="360"/>
+      </w:pPr>
+    </w:lvl>
+    <w:lvl w:ilvl="2" w:tplc="0410001B" w:tentative="1">
+      <w:start w:val="1"/>
+      <w:numFmt w:val="lowerRoman"/>
+      <w:lvlText w:val="%3."/>
+      <w:lvlJc w:val="right"/>
+      <w:pPr>
+        <w:ind w:left="2160" w:hanging="180"/>
+      </w:pPr>
+    </w:lvl>
+    <w:lvl w:ilvl="3" w:tplc="0410000F" w:tentative="1">
+      <w:start w:val="1"/>
+      <w:numFmt w:val="decimal"/>
+      <w:lvlText w:val="%4."/>
+      <w:lvlJc w:val="left"/>
+      <w:pPr>
+        <w:ind w:left="2880" w:hanging="360"/>
+      </w:pPr>
+    </w:lvl>
+    <w:lvl w:ilvl="4" w:tplc="04100019" w:tentative="1">
+      <w:start w:val="1"/>
+      <w:numFmt w:val="lowerLetter"/>
+      <w:lvlText w:val="%5."/>
+      <w:lvlJc w:val="left"/>
+      <w:pPr>
+        <w:ind w:left="3600" w:hanging="360"/>
+      </w:pPr>
+    </w:lvl>
+    <w:lvl w:ilvl="5" w:tplc="0410001B" w:tentative="1">
+      <w:start w:val="1"/>
+      <w:numFmt w:val="lowerRoman"/>
+      <w:lvlText w:val="%6."/>
+      <w:lvlJc w:val="right"/>
+      <w:pPr>
+        <w:ind w:left="4320" w:hanging="180"/>
+      </w:pPr>
+    </w:lvl>
+    <w:lvl w:ilvl="6" w:tplc="0410000F" w:tentative="1">
+      <w:start w:val="1"/>
+      <w:numFmt w:val="decimal"/>
+      <w:lvlText w:val="%7."/>
+      <w:lvlJc w:val="left"/>
+      <w:pPr>
+        <w:ind w:left="5040" w:hanging="360"/>
+      </w:pPr>
+    </w:lvl>
+    <w:lvl w:ilvl="7" w:tplc="04100019" w:tentative="1">
+      <w:start w:val="1"/>
+      <w:numFmt w:val="lowerLetter"/>
+      <w:lvlText w:val="%8."/>
+      <w:lvlJc w:val="left"/>
+      <w:pPr>
+        <w:ind w:left="5760" w:hanging="360"/>
+      </w:pPr>
+    </w:lvl>
+    <w:lvl w:ilvl="8" w:tplc="0410001B" w:tentative="1">
+      <w:start w:val="1"/>
+      <w:numFmt w:val="lowerRoman"/>
+      <w:lvlText w:val="%9."/>
+      <w:lvlJc w:val="right"/>
+      <w:pPr>
+        <w:ind w:left="6480" w:hanging="180"/>
+      </w:pPr>
+    </w:lvl>
+  </w:abstractNum>
+  <w:abstractNum w:abstractNumId="2" w15:restartNumberingAfterBreak="0">
+    <w:nsid w:val="212662A5"/>
+    <w:multiLevelType w:val="hybridMultilevel"/>
+    <w:tmpl w:val="5D86428E"/>
+    <w:lvl w:ilvl="0" w:tplc="0410000F">
+      <w:start w:val="1"/>
+      <w:numFmt w:val="decimal"/>
+      <w:lvlText w:val="%1."/>
+      <w:lvlJc w:val="left"/>
+      <w:pPr>
+        <w:ind w:left="720" w:hanging="360"/>
+      </w:pPr>
+    </w:lvl>
+    <w:lvl w:ilvl="1" w:tplc="04100019" w:tentative="1">
+      <w:start w:val="1"/>
+      <w:numFmt w:val="lowerLetter"/>
+      <w:lvlText w:val="%2."/>
+      <w:lvlJc w:val="left"/>
+      <w:pPr>
+        <w:ind w:left="1440" w:hanging="360"/>
+      </w:pPr>
+    </w:lvl>
+    <w:lvl w:ilvl="2" w:tplc="0410001B" w:tentative="1">
+      <w:start w:val="1"/>
+      <w:numFmt w:val="lowerRoman"/>
+      <w:lvlText w:val="%3."/>
+      <w:lvlJc w:val="right"/>
+      <w:pPr>
+        <w:ind w:left="2160" w:hanging="180"/>
+      </w:pPr>
+    </w:lvl>
+    <w:lvl w:ilvl="3" w:tplc="0410000F" w:tentative="1">
+      <w:start w:val="1"/>
+      <w:numFmt w:val="decimal"/>
+      <w:lvlText w:val="%4."/>
+      <w:lvlJc w:val="left"/>
+      <w:pPr>
+        <w:ind w:left="2880" w:hanging="360"/>
+      </w:pPr>
+    </w:lvl>
+    <w:lvl w:ilvl="4" w:tplc="04100019" w:tentative="1">
+      <w:start w:val="1"/>
+      <w:numFmt w:val="lowerLetter"/>
+      <w:lvlText w:val="%5."/>
+      <w:lvlJc w:val="left"/>
+      <w:pPr>
+        <w:ind w:left="3600" w:hanging="360"/>
+      </w:pPr>
+    </w:lvl>
+    <w:lvl w:ilvl="5" w:tplc="0410001B" w:tentative="1">
+      <w:start w:val="1"/>
+      <w:numFmt w:val="lowerRoman"/>
+      <w:lvlText w:val="%6."/>
+      <w:lvlJc w:val="right"/>
+      <w:pPr>
+        <w:ind w:left="4320" w:hanging="180"/>
+      </w:pPr>
+    </w:lvl>
+    <w:lvl w:ilvl="6" w:tplc="0410000F" w:tentative="1">
+      <w:start w:val="1"/>
+      <w:numFmt w:val="decimal"/>
+      <w:lvlText w:val="%7."/>
+      <w:lvlJc w:val="left"/>
+      <w:pPr>
+        <w:ind w:left="5040" w:hanging="360"/>
+      </w:pPr>
+    </w:lvl>
+    <w:lvl w:ilvl="7" w:tplc="04100019" w:tentative="1">
+      <w:start w:val="1"/>
+      <w:numFmt w:val="lowerLetter"/>
+      <w:lvlText w:val="%8."/>
+      <w:lvlJc w:val="left"/>
+      <w:pPr>
+        <w:ind w:left="5760" w:hanging="360"/>
+      </w:pPr>
+    </w:lvl>
+    <w:lvl w:ilvl="8" w:tplc="0410001B" w:tentative="1">
+      <w:start w:val="1"/>
+      <w:numFmt w:val="lowerRoman"/>
+      <w:lvlText w:val="%9."/>
+      <w:lvlJc w:val="right"/>
+      <w:pPr>
+        <w:ind w:left="6480" w:hanging="180"/>
+      </w:pPr>
+    </w:lvl>
+  </w:abstractNum>
+  <w:abstractNum w:abstractNumId="3" w15:restartNumberingAfterBreak="0">
     <w:nsid w:val="31890137"/>
     <w:multiLevelType w:val="hybridMultilevel"/>
     <w:tmpl w:val="050A954A"/>
@@ -1088,7 +2428,7 @@
       </w:rPr>
     </w:lvl>
   </w:abstractNum>
-  <w:abstractNum w:abstractNumId="1" w15:restartNumberingAfterBreak="0">
+  <w:abstractNum w:abstractNumId="4" w15:restartNumberingAfterBreak="0">
     <w:nsid w:val="47055143"/>
     <w:multiLevelType w:val="multilevel"/>
     <w:tmpl w:val="77662744"/>
@@ -1139,7 +2479,120 @@
       <w:lvlJc w:val="left"/>
     </w:lvl>
   </w:abstractNum>
-  <w:abstractNum w:abstractNumId="2" w15:restartNumberingAfterBreak="0">
+  <w:abstractNum w:abstractNumId="5" w15:restartNumberingAfterBreak="0">
+    <w:nsid w:val="57982419"/>
+    <w:multiLevelType w:val="hybridMultilevel"/>
+    <w:tmpl w:val="1E0AE7A8"/>
+    <w:lvl w:ilvl="0" w:tplc="04100001">
+      <w:start w:val="1"/>
+      <w:numFmt w:val="bullet"/>
+      <w:lvlText w:val=""/>
+      <w:lvlJc w:val="left"/>
+      <w:pPr>
+        <w:ind w:left="720" w:hanging="360"/>
+      </w:pPr>
+      <w:rPr>
+        <w:rFonts w:ascii="Symbol" w:hAnsi="Symbol" w:hint="default"/>
+      </w:rPr>
+    </w:lvl>
+    <w:lvl w:ilvl="1" w:tplc="04100003" w:tentative="1">
+      <w:start w:val="1"/>
+      <w:numFmt w:val="bullet"/>
+      <w:lvlText w:val="o"/>
+      <w:lvlJc w:val="left"/>
+      <w:pPr>
+        <w:ind w:left="1440" w:hanging="360"/>
+      </w:pPr>
+      <w:rPr>
+        <w:rFonts w:ascii="Courier New" w:hAnsi="Courier New" w:cs="Courier New" w:hint="default"/>
+      </w:rPr>
+    </w:lvl>
+    <w:lvl w:ilvl="2" w:tplc="04100005" w:tentative="1">
+      <w:start w:val="1"/>
+      <w:numFmt w:val="bullet"/>
+      <w:lvlText w:val=""/>
+      <w:lvlJc w:val="left"/>
+      <w:pPr>
+        <w:ind w:left="2160" w:hanging="360"/>
+      </w:pPr>
+      <w:rPr>
+        <w:rFonts w:ascii="Wingdings" w:hAnsi="Wingdings" w:hint="default"/>
+      </w:rPr>
+    </w:lvl>
+    <w:lvl w:ilvl="3" w:tplc="04100001" w:tentative="1">
+      <w:start w:val="1"/>
+      <w:numFmt w:val="bullet"/>
+      <w:lvlText w:val=""/>
+      <w:lvlJc w:val="left"/>
+      <w:pPr>
+        <w:ind w:left="2880" w:hanging="360"/>
+      </w:pPr>
+      <w:rPr>
+        <w:rFonts w:ascii="Symbol" w:hAnsi="Symbol" w:hint="default"/>
+      </w:rPr>
+    </w:lvl>
+    <w:lvl w:ilvl="4" w:tplc="04100003" w:tentative="1">
+      <w:start w:val="1"/>
+      <w:numFmt w:val="bullet"/>
+      <w:lvlText w:val="o"/>
+      <w:lvlJc w:val="left"/>
+      <w:pPr>
+        <w:ind w:left="3600" w:hanging="360"/>
+      </w:pPr>
+      <w:rPr>
+        <w:rFonts w:ascii="Courier New" w:hAnsi="Courier New" w:cs="Courier New" w:hint="default"/>
+      </w:rPr>
+    </w:lvl>
+    <w:lvl w:ilvl="5" w:tplc="04100005" w:tentative="1">
+      <w:start w:val="1"/>
+      <w:numFmt w:val="bullet"/>
+      <w:lvlText w:val=""/>
+      <w:lvlJc w:val="left"/>
+      <w:pPr>
+        <w:ind w:left="4320" w:hanging="360"/>
+      </w:pPr>
+      <w:rPr>
+        <w:rFonts w:ascii="Wingdings" w:hAnsi="Wingdings" w:hint="default"/>
+      </w:rPr>
+    </w:lvl>
+    <w:lvl w:ilvl="6" w:tplc="04100001" w:tentative="1">
+      <w:start w:val="1"/>
+      <w:numFmt w:val="bullet"/>
+      <w:lvlText w:val=""/>
+      <w:lvlJc w:val="left"/>
+      <w:pPr>
+        <w:ind w:left="5040" w:hanging="360"/>
+      </w:pPr>
+      <w:rPr>
+        <w:rFonts w:ascii="Symbol" w:hAnsi="Symbol" w:hint="default"/>
+      </w:rPr>
+    </w:lvl>
+    <w:lvl w:ilvl="7" w:tplc="04100003" w:tentative="1">
+      <w:start w:val="1"/>
+      <w:numFmt w:val="bullet"/>
+      <w:lvlText w:val="o"/>
+      <w:lvlJc w:val="left"/>
+      <w:pPr>
+        <w:ind w:left="5760" w:hanging="360"/>
+      </w:pPr>
+      <w:rPr>
+        <w:rFonts w:ascii="Courier New" w:hAnsi="Courier New" w:cs="Courier New" w:hint="default"/>
+      </w:rPr>
+    </w:lvl>
+    <w:lvl w:ilvl="8" w:tplc="04100005" w:tentative="1">
+      <w:start w:val="1"/>
+      <w:numFmt w:val="bullet"/>
+      <w:lvlText w:val=""/>
+      <w:lvlJc w:val="left"/>
+      <w:pPr>
+        <w:ind w:left="6480" w:hanging="360"/>
+      </w:pPr>
+      <w:rPr>
+        <w:rFonts w:ascii="Wingdings" w:hAnsi="Wingdings" w:hint="default"/>
+      </w:rPr>
+    </w:lvl>
+  </w:abstractNum>
+  <w:abstractNum w:abstractNumId="6" w15:restartNumberingAfterBreak="0">
     <w:nsid w:val="5E6A6489"/>
     <w:multiLevelType w:val="multilevel"/>
     <w:tmpl w:val="5E10186E"/>
@@ -1190,7 +2643,179 @@
       <w:lvlJc w:val="left"/>
     </w:lvl>
   </w:abstractNum>
-  <w:abstractNum w:abstractNumId="3" w15:restartNumberingAfterBreak="0">
+  <w:abstractNum w:abstractNumId="7" w15:restartNumberingAfterBreak="0">
+    <w:nsid w:val="719C344F"/>
+    <w:multiLevelType w:val="hybridMultilevel"/>
+    <w:tmpl w:val="5D86428E"/>
+    <w:lvl w:ilvl="0" w:tplc="0410000F">
+      <w:start w:val="1"/>
+      <w:numFmt w:val="decimal"/>
+      <w:lvlText w:val="%1."/>
+      <w:lvlJc w:val="left"/>
+      <w:pPr>
+        <w:ind w:left="720" w:hanging="360"/>
+      </w:pPr>
+    </w:lvl>
+    <w:lvl w:ilvl="1" w:tplc="04100019" w:tentative="1">
+      <w:start w:val="1"/>
+      <w:numFmt w:val="lowerLetter"/>
+      <w:lvlText w:val="%2."/>
+      <w:lvlJc w:val="left"/>
+      <w:pPr>
+        <w:ind w:left="1440" w:hanging="360"/>
+      </w:pPr>
+    </w:lvl>
+    <w:lvl w:ilvl="2" w:tplc="0410001B" w:tentative="1">
+      <w:start w:val="1"/>
+      <w:numFmt w:val="lowerRoman"/>
+      <w:lvlText w:val="%3."/>
+      <w:lvlJc w:val="right"/>
+      <w:pPr>
+        <w:ind w:left="2160" w:hanging="180"/>
+      </w:pPr>
+    </w:lvl>
+    <w:lvl w:ilvl="3" w:tplc="0410000F" w:tentative="1">
+      <w:start w:val="1"/>
+      <w:numFmt w:val="decimal"/>
+      <w:lvlText w:val="%4."/>
+      <w:lvlJc w:val="left"/>
+      <w:pPr>
+        <w:ind w:left="2880" w:hanging="360"/>
+      </w:pPr>
+    </w:lvl>
+    <w:lvl w:ilvl="4" w:tplc="04100019" w:tentative="1">
+      <w:start w:val="1"/>
+      <w:numFmt w:val="lowerLetter"/>
+      <w:lvlText w:val="%5."/>
+      <w:lvlJc w:val="left"/>
+      <w:pPr>
+        <w:ind w:left="3600" w:hanging="360"/>
+      </w:pPr>
+    </w:lvl>
+    <w:lvl w:ilvl="5" w:tplc="0410001B" w:tentative="1">
+      <w:start w:val="1"/>
+      <w:numFmt w:val="lowerRoman"/>
+      <w:lvlText w:val="%6."/>
+      <w:lvlJc w:val="right"/>
+      <w:pPr>
+        <w:ind w:left="4320" w:hanging="180"/>
+      </w:pPr>
+    </w:lvl>
+    <w:lvl w:ilvl="6" w:tplc="0410000F" w:tentative="1">
+      <w:start w:val="1"/>
+      <w:numFmt w:val="decimal"/>
+      <w:lvlText w:val="%7."/>
+      <w:lvlJc w:val="left"/>
+      <w:pPr>
+        <w:ind w:left="5040" w:hanging="360"/>
+      </w:pPr>
+    </w:lvl>
+    <w:lvl w:ilvl="7" w:tplc="04100019" w:tentative="1">
+      <w:start w:val="1"/>
+      <w:numFmt w:val="lowerLetter"/>
+      <w:lvlText w:val="%8."/>
+      <w:lvlJc w:val="left"/>
+      <w:pPr>
+        <w:ind w:left="5760" w:hanging="360"/>
+      </w:pPr>
+    </w:lvl>
+    <w:lvl w:ilvl="8" w:tplc="0410001B" w:tentative="1">
+      <w:start w:val="1"/>
+      <w:numFmt w:val="lowerRoman"/>
+      <w:lvlText w:val="%9."/>
+      <w:lvlJc w:val="right"/>
+      <w:pPr>
+        <w:ind w:left="6480" w:hanging="180"/>
+      </w:pPr>
+    </w:lvl>
+  </w:abstractNum>
+  <w:abstractNum w:abstractNumId="8" w15:restartNumberingAfterBreak="0">
+    <w:nsid w:val="73665A3D"/>
+    <w:multiLevelType w:val="hybridMultilevel"/>
+    <w:tmpl w:val="5D86428E"/>
+    <w:lvl w:ilvl="0" w:tplc="0410000F">
+      <w:start w:val="1"/>
+      <w:numFmt w:val="decimal"/>
+      <w:lvlText w:val="%1."/>
+      <w:lvlJc w:val="left"/>
+      <w:pPr>
+        <w:ind w:left="720" w:hanging="360"/>
+      </w:pPr>
+    </w:lvl>
+    <w:lvl w:ilvl="1" w:tplc="04100019" w:tentative="1">
+      <w:start w:val="1"/>
+      <w:numFmt w:val="lowerLetter"/>
+      <w:lvlText w:val="%2."/>
+      <w:lvlJc w:val="left"/>
+      <w:pPr>
+        <w:ind w:left="1440" w:hanging="360"/>
+      </w:pPr>
+    </w:lvl>
+    <w:lvl w:ilvl="2" w:tplc="0410001B" w:tentative="1">
+      <w:start w:val="1"/>
+      <w:numFmt w:val="lowerRoman"/>
+      <w:lvlText w:val="%3."/>
+      <w:lvlJc w:val="right"/>
+      <w:pPr>
+        <w:ind w:left="2160" w:hanging="180"/>
+      </w:pPr>
+    </w:lvl>
+    <w:lvl w:ilvl="3" w:tplc="0410000F" w:tentative="1">
+      <w:start w:val="1"/>
+      <w:numFmt w:val="decimal"/>
+      <w:lvlText w:val="%4."/>
+      <w:lvlJc w:val="left"/>
+      <w:pPr>
+        <w:ind w:left="2880" w:hanging="360"/>
+      </w:pPr>
+    </w:lvl>
+    <w:lvl w:ilvl="4" w:tplc="04100019" w:tentative="1">
+      <w:start w:val="1"/>
+      <w:numFmt w:val="lowerLetter"/>
+      <w:lvlText w:val="%5."/>
+      <w:lvlJc w:val="left"/>
+      <w:pPr>
+        <w:ind w:left="3600" w:hanging="360"/>
+      </w:pPr>
+    </w:lvl>
+    <w:lvl w:ilvl="5" w:tplc="0410001B" w:tentative="1">
+      <w:start w:val="1"/>
+      <w:numFmt w:val="lowerRoman"/>
+      <w:lvlText w:val="%6."/>
+      <w:lvlJc w:val="right"/>
+      <w:pPr>
+        <w:ind w:left="4320" w:hanging="180"/>
+      </w:pPr>
+    </w:lvl>
+    <w:lvl w:ilvl="6" w:tplc="0410000F" w:tentative="1">
+      <w:start w:val="1"/>
+      <w:numFmt w:val="decimal"/>
+      <w:lvlText w:val="%7."/>
+      <w:lvlJc w:val="left"/>
+      <w:pPr>
+        <w:ind w:left="5040" w:hanging="360"/>
+      </w:pPr>
+    </w:lvl>
+    <w:lvl w:ilvl="7" w:tplc="04100019" w:tentative="1">
+      <w:start w:val="1"/>
+      <w:numFmt w:val="lowerLetter"/>
+      <w:lvlText w:val="%8."/>
+      <w:lvlJc w:val="left"/>
+      <w:pPr>
+        <w:ind w:left="5760" w:hanging="360"/>
+      </w:pPr>
+    </w:lvl>
+    <w:lvl w:ilvl="8" w:tplc="0410001B" w:tentative="1">
+      <w:start w:val="1"/>
+      <w:numFmt w:val="lowerRoman"/>
+      <w:lvlText w:val="%9."/>
+      <w:lvlJc w:val="right"/>
+      <w:pPr>
+        <w:ind w:left="6480" w:hanging="180"/>
+      </w:pPr>
+    </w:lvl>
+  </w:abstractNum>
+  <w:abstractNum w:abstractNumId="9" w15:restartNumberingAfterBreak="0">
     <w:nsid w:val="745A04E9"/>
     <w:multiLevelType w:val="multilevel"/>
     <w:tmpl w:val="02C0E5D2"/>
@@ -1241,17 +2866,124 @@
       <w:lvlJc w:val="left"/>
     </w:lvl>
   </w:abstractNum>
+  <w:abstractNum w:abstractNumId="10" w15:restartNumberingAfterBreak="0">
+    <w:nsid w:val="776D51B7"/>
+    <w:multiLevelType w:val="hybridMultilevel"/>
+    <w:tmpl w:val="5D86428E"/>
+    <w:lvl w:ilvl="0" w:tplc="0410000F">
+      <w:start w:val="1"/>
+      <w:numFmt w:val="decimal"/>
+      <w:lvlText w:val="%1."/>
+      <w:lvlJc w:val="left"/>
+      <w:pPr>
+        <w:ind w:left="720" w:hanging="360"/>
+      </w:pPr>
+    </w:lvl>
+    <w:lvl w:ilvl="1" w:tplc="04100019" w:tentative="1">
+      <w:start w:val="1"/>
+      <w:numFmt w:val="lowerLetter"/>
+      <w:lvlText w:val="%2."/>
+      <w:lvlJc w:val="left"/>
+      <w:pPr>
+        <w:ind w:left="1440" w:hanging="360"/>
+      </w:pPr>
+    </w:lvl>
+    <w:lvl w:ilvl="2" w:tplc="0410001B" w:tentative="1">
+      <w:start w:val="1"/>
+      <w:numFmt w:val="lowerRoman"/>
+      <w:lvlText w:val="%3."/>
+      <w:lvlJc w:val="right"/>
+      <w:pPr>
+        <w:ind w:left="2160" w:hanging="180"/>
+      </w:pPr>
+    </w:lvl>
+    <w:lvl w:ilvl="3" w:tplc="0410000F" w:tentative="1">
+      <w:start w:val="1"/>
+      <w:numFmt w:val="decimal"/>
+      <w:lvlText w:val="%4."/>
+      <w:lvlJc w:val="left"/>
+      <w:pPr>
+        <w:ind w:left="2880" w:hanging="360"/>
+      </w:pPr>
+    </w:lvl>
+    <w:lvl w:ilvl="4" w:tplc="04100019" w:tentative="1">
+      <w:start w:val="1"/>
+      <w:numFmt w:val="lowerLetter"/>
+      <w:lvlText w:val="%5."/>
+      <w:lvlJc w:val="left"/>
+      <w:pPr>
+        <w:ind w:left="3600" w:hanging="360"/>
+      </w:pPr>
+    </w:lvl>
+    <w:lvl w:ilvl="5" w:tplc="0410001B" w:tentative="1">
+      <w:start w:val="1"/>
+      <w:numFmt w:val="lowerRoman"/>
+      <w:lvlText w:val="%6."/>
+      <w:lvlJc w:val="right"/>
+      <w:pPr>
+        <w:ind w:left="4320" w:hanging="180"/>
+      </w:pPr>
+    </w:lvl>
+    <w:lvl w:ilvl="6" w:tplc="0410000F" w:tentative="1">
+      <w:start w:val="1"/>
+      <w:numFmt w:val="decimal"/>
+      <w:lvlText w:val="%7."/>
+      <w:lvlJc w:val="left"/>
+      <w:pPr>
+        <w:ind w:left="5040" w:hanging="360"/>
+      </w:pPr>
+    </w:lvl>
+    <w:lvl w:ilvl="7" w:tplc="04100019" w:tentative="1">
+      <w:start w:val="1"/>
+      <w:numFmt w:val="lowerLetter"/>
+      <w:lvlText w:val="%8."/>
+      <w:lvlJc w:val="left"/>
+      <w:pPr>
+        <w:ind w:left="5760" w:hanging="360"/>
+      </w:pPr>
+    </w:lvl>
+    <w:lvl w:ilvl="8" w:tplc="0410001B" w:tentative="1">
+      <w:start w:val="1"/>
+      <w:numFmt w:val="lowerRoman"/>
+      <w:lvlText w:val="%9."/>
+      <w:lvlJc w:val="right"/>
+      <w:pPr>
+        <w:ind w:left="6480" w:hanging="180"/>
+      </w:pPr>
+    </w:lvl>
+  </w:abstractNum>
   <w:num w:numId="1">
+    <w:abstractNumId w:val="9"/>
+  </w:num>
+  <w:num w:numId="2">
+    <w:abstractNumId w:val="4"/>
+  </w:num>
+  <w:num w:numId="3">
+    <w:abstractNumId w:val="6"/>
+  </w:num>
+  <w:num w:numId="4">
     <w:abstractNumId w:val="3"/>
   </w:num>
-  <w:num w:numId="2">
+  <w:num w:numId="5">
+    <w:abstractNumId w:val="8"/>
+  </w:num>
+  <w:num w:numId="6">
+    <w:abstractNumId w:val="2"/>
+  </w:num>
+  <w:num w:numId="7">
+    <w:abstractNumId w:val="0"/>
+  </w:num>
+  <w:num w:numId="8">
+    <w:abstractNumId w:val="7"/>
+  </w:num>
+  <w:num w:numId="9">
     <w:abstractNumId w:val="1"/>
   </w:num>
-  <w:num w:numId="3">
-    <w:abstractNumId w:val="2"/>
+  <w:num w:numId="10">
+    <w:abstractNumId w:val="5"/>
   </w:num>
-  <w:num w:numId="4">
-    <w:abstractNumId w:val="0"/>
+  <w:num w:numId="11">
+    <w:abstractNumId w:val="10"/>
   </w:num>
 </w:numbering>
 </file>
@@ -1273,7 +3005,7 @@
       </w:pPr>
     </w:pPrDefault>
   </w:docDefaults>
-  <w:latentStyles w:defLockedState="0" w:defUIPriority="99" w:defSemiHidden="0" w:defUnhideWhenUsed="0" w:defQFormat="0" w:count="374">
+  <w:latentStyles w:defLockedState="0" w:defUIPriority="99" w:defSemiHidden="0" w:defUnhideWhenUsed="0" w:defQFormat="0" w:count="375">
     <w:lsdException w:name="Normal" w:uiPriority="0" w:qFormat="1"/>
     <w:lsdException w:name="heading 1" w:uiPriority="9" w:qFormat="1"/>
     <w:lsdException w:name="heading 2" w:semiHidden="1" w:uiPriority="9" w:unhideWhenUsed="1" w:qFormat="1"/>
@@ -1379,7 +3111,6 @@
     <w:lsdException w:name="HTML Sample" w:semiHidden="1" w:unhideWhenUsed="1"/>
     <w:lsdException w:name="HTML Typewriter" w:semiHidden="1" w:unhideWhenUsed="1"/>
     <w:lsdException w:name="HTML Variable" w:semiHidden="1" w:unhideWhenUsed="1"/>
-    <w:lsdException w:name="Normal Table" w:semiHidden="1" w:unhideWhenUsed="1"/>
     <w:lsdException w:name="annotation subject" w:semiHidden="1" w:unhideWhenUsed="1"/>
     <w:lsdException w:name="No List" w:semiHidden="1" w:unhideWhenUsed="1"/>
     <w:lsdException w:name="Outline List 1" w:semiHidden="1" w:unhideWhenUsed="1"/>
@@ -1426,10 +3157,8 @@
     <w:lsdException w:name="Table Subtle 2" w:semiHidden="1" w:unhideWhenUsed="1"/>
     <w:lsdException w:name="Table Web 1" w:semiHidden="1" w:unhideWhenUsed="1"/>
     <w:lsdException w:name="Table Web 2" w:semiHidden="1" w:unhideWhenUsed="1"/>
-    <w:lsdException w:name="Table Web 3" w:semiHidden="1" w:unhideWhenUsed="1"/>
     <w:lsdException w:name="Balloon Text" w:semiHidden="1" w:unhideWhenUsed="1"/>
     <w:lsdException w:name="Table Grid" w:uiPriority="39"/>
-    <w:lsdException w:name="Table Theme" w:semiHidden="1" w:unhideWhenUsed="1"/>
     <w:lsdException w:name="Placeholder Text" w:semiHidden="1"/>
     <w:lsdException w:name="No Spacing" w:uiPriority="1" w:qFormat="1"/>
     <w:lsdException w:name="Light Shading" w:uiPriority="60"/>
@@ -1648,6 +3377,7 @@
     <w:lsdException w:name="Mention" w:semiHidden="1" w:unhideWhenUsed="1"/>
     <w:lsdException w:name="Smart Hyperlink" w:semiHidden="1" w:unhideWhenUsed="1"/>
     <w:lsdException w:name="Hashtag" w:semiHidden="1" w:unhideWhenUsed="1"/>
+    <w:lsdException w:name="Unresolved Mention" w:semiHidden="1" w:unhideWhenUsed="1"/>
   </w:latentStyles>
   <w:style w:type="paragraph" w:default="1" w:styleId="Normale">
     <w:name w:val="Normal"/>
@@ -1711,6 +3441,18 @@
     <w:rsid w:val="00F97F83"/>
     <w:rPr>
       <w:color w:val="2B579A"/>
+      <w:shd w:val="clear" w:color="auto" w:fill="E6E6E6"/>
+    </w:rPr>
+  </w:style>
+  <w:style w:type="character" w:styleId="Menzionenonrisolta">
+    <w:name w:val="Unresolved Mention"/>
+    <w:basedOn w:val="Carpredefinitoparagrafo"/>
+    <w:uiPriority w:val="99"/>
+    <w:semiHidden/>
+    <w:unhideWhenUsed/>
+    <w:rsid w:val="001A1634"/>
+    <w:rPr>
+      <w:color w:val="808080"/>
       <w:shd w:val="clear" w:color="auto" w:fill="E6E6E6"/>
     </w:rPr>
   </w:style>

</xml_diff>

<commit_message>
Deploy su AWS + Aggiornati commenti e specifiche
</commit_message>
<xml_diff>
--- a/specifiche.docx
+++ b/specifiche.docx
@@ -287,42 +287,77 @@
         <w:spacing w:after="200" w:line="276" w:lineRule="auto"/>
         <w:ind w:left="720" w:hanging="360"/>
         <w:rPr>
-          <w:rStyle w:val="Collegamentoipertestuale"/>
-          <w:rFonts w:ascii="Calibri" w:eastAsia="Calibri" w:hAnsi="Calibri" w:cs="Calibri"/>
-          <w:color w:val="auto"/>
-          <w:u w:val="none"/>
-        </w:rPr>
-      </w:pPr>
-      <w:r>
-        <w:rPr>
-          <w:rFonts w:ascii="Calibri" w:eastAsia="Calibri" w:hAnsi="Calibri" w:cs="Calibri"/>
-        </w:rPr>
-        <w:t>Server IP (Amazon Web Service)</w:t>
-      </w:r>
-      <w:r>
-        <w:rPr>
-          <w:rFonts w:ascii="Calibri" w:eastAsia="Calibri" w:hAnsi="Calibri" w:cs="Calibri"/>
-        </w:rPr>
-        <w:t xml:space="preserve">:  </w:t>
+          <w:rFonts w:ascii="Consolas" w:eastAsia="Calibri" w:hAnsi="Consolas" w:cs="Calibri"/>
+        </w:rPr>
+      </w:pPr>
+      <w:r>
+        <w:rPr>
+          <w:rFonts w:ascii="Calibri" w:eastAsia="Calibri" w:hAnsi="Calibri" w:cs="Calibri"/>
+        </w:rPr>
+        <w:t>IP server</w:t>
+      </w:r>
+      <w:r>
+        <w:rPr>
+          <w:rFonts w:ascii="Calibri" w:eastAsia="Calibri" w:hAnsi="Calibri" w:cs="Calibri"/>
+        </w:rPr>
+        <w:t xml:space="preserve"> (Amazon Web Service)</w:t>
+      </w:r>
+      <w:r>
+        <w:rPr>
+          <w:rFonts w:ascii="Calibri" w:eastAsia="Calibri" w:hAnsi="Calibri" w:cs="Calibri"/>
+        </w:rPr>
+        <w:t xml:space="preserve">: </w:t>
       </w:r>
       <w:hyperlink r:id="rId5" w:history="1">
         <w:r>
           <w:rPr>
             <w:rStyle w:val="Collegamentoipertestuale"/>
-            <w:rFonts w:ascii="Calibri" w:eastAsia="Calibri" w:hAnsi="Calibri" w:cs="Calibri"/>
+            <w:rFonts w:ascii="Consolas" w:eastAsia="Calibri" w:hAnsi="Consolas" w:cs="Calibri"/>
           </w:rPr>
-          <w:t>http://35.176.30.25:8080/museo-0.0.1-SNAPSHOT/</w:t>
+          <w:t>http://35.176.142.136:8080/museo/</w:t>
         </w:r>
       </w:hyperlink>
     </w:p>
     <w:p>
       <w:pPr>
-        <w:spacing w:after="200" w:line="276" w:lineRule="auto"/>
-        <w:rPr>
-          <w:rFonts w:ascii="Calibri" w:eastAsia="Calibri" w:hAnsi="Calibri" w:cs="Calibri"/>
+        <w:numPr>
+          <w:ilvl w:val="0"/>
+          <w:numId w:val="3"/>
+        </w:numPr>
+        <w:spacing w:after="200" w:line="276" w:lineRule="auto"/>
+        <w:ind w:left="720" w:hanging="360"/>
+        <w:rPr>
+          <w:rStyle w:val="Collegamentoipertestuale"/>
+          <w:rFonts w:ascii="Calibri" w:eastAsia="Calibri" w:hAnsi="Calibri" w:cs="Calibri"/>
+          <w:color w:val="auto"/>
+          <w:u w:val="none"/>
+        </w:rPr>
+      </w:pPr>
+      <w:r>
+        <w:rPr>
+          <w:rFonts w:ascii="Calibri" w:eastAsia="Calibri" w:hAnsi="Calibri" w:cs="Calibri"/>
+        </w:rPr>
+        <w:t>IP Database:</w:t>
+      </w:r>
+      <w:r>
+        <w:rPr>
+          <w:rStyle w:val="Collegamentoipertestuale"/>
+          <w:rFonts w:ascii="Calibri" w:eastAsia="Calibri" w:hAnsi="Calibri" w:cs="Calibri"/>
+          <w:color w:val="auto"/>
+          <w:u w:val="none"/>
+        </w:rPr>
+        <w:tab/>
+      </w:r>
+      <w:r>
+        <w:rPr>
+          <w:rFonts w:ascii="Consolas" w:hAnsi="Consolas" w:cs="Consolas"/>
+          <w:color w:val="2A00FF"/>
+          <w:sz w:val="20"/>
+          <w:szCs w:val="20"/>
           <w:u w:val="single"/>
         </w:rPr>
-      </w:pPr>
+        <w:t>jdbc:postgresql://dbsiwproject.ckqdpqtsiqj7.eu-west-2.rds.amazonaws.com/progetto</w:t>
+      </w:r>
     </w:p>
     <w:p>
       <w:pPr>
@@ -332,19 +367,21 @@
           <w:u w:val="single"/>
         </w:rPr>
       </w:pPr>
-      <w:r>
+    </w:p>
+    <w:p>
+      <w:pPr>
+        <w:spacing w:after="200" w:line="276" w:lineRule="auto"/>
         <w:rPr>
           <w:rFonts w:ascii="Calibri" w:eastAsia="Calibri" w:hAnsi="Calibri" w:cs="Calibri"/>
           <w:u w:val="single"/>
         </w:rPr>
-        <w:t>Bug e malfunzionamenti noti</w:t>
-      </w:r>
+      </w:pPr>
       <w:r>
         <w:rPr>
           <w:rFonts w:ascii="Calibri" w:eastAsia="Calibri" w:hAnsi="Calibri" w:cs="Calibri"/>
           <w:u w:val="single"/>
         </w:rPr>
-        <w:t>:</w:t>
+        <w:t>Bug e malfunzionamenti noti:</w:t>
       </w:r>
     </w:p>
     <w:p>
@@ -363,7 +400,31 @@
         <w:rPr>
           <w:rFonts w:ascii="Calibri" w:eastAsia="Calibri" w:hAnsi="Calibri" w:cs="Calibri"/>
         </w:rPr>
-        <w:t>Inserendo un autore già presente viene lanciata un’eccezione dovuta al vincolo di unicità, ma non viene gestita</w:t>
+        <w:t>Inserendo un autore già presente viene lanciata un’eccezione dovuta al vincolo di unicità, ma</w:t>
+      </w:r>
+      <w:r>
+        <w:rPr>
+          <w:rFonts w:ascii="Calibri" w:eastAsia="Calibri" w:hAnsi="Calibri" w:cs="Calibri"/>
+        </w:rPr>
+        <w:t xml:space="preserve"> sul server remoto</w:t>
+      </w:r>
+      <w:r>
+        <w:rPr>
+          <w:rFonts w:ascii="Calibri" w:eastAsia="Calibri" w:hAnsi="Calibri" w:cs="Calibri"/>
+        </w:rPr>
+        <w:t xml:space="preserve"> non viene gestita</w:t>
+      </w:r>
+      <w:r>
+        <w:rPr>
+          <w:rFonts w:ascii="Calibri" w:eastAsia="Calibri" w:hAnsi="Calibri" w:cs="Calibri"/>
+        </w:rPr>
+        <w:t xml:space="preserve"> come </w:t>
+      </w:r>
+      <w:r>
+        <w:rPr>
+          <w:rFonts w:ascii="Calibri" w:eastAsia="Calibri" w:hAnsi="Calibri" w:cs="Calibri"/>
+        </w:rPr>
+        <w:t>previsto (in locale, invece, viene lanciato un popup)</w:t>
       </w:r>
     </w:p>
     <w:p>
@@ -374,6 +435,128 @@
           <w:u w:val="single"/>
         </w:rPr>
       </w:pPr>
+    </w:p>
+    <w:p>
+      <w:pPr>
+        <w:spacing w:after="200" w:line="276" w:lineRule="auto"/>
+        <w:rPr>
+          <w:rFonts w:ascii="Calibri" w:eastAsia="Calibri" w:hAnsi="Calibri" w:cs="Calibri"/>
+          <w:u w:val="single"/>
+        </w:rPr>
+      </w:pPr>
+      <w:r>
+        <w:rPr>
+          <w:rFonts w:ascii="Calibri" w:eastAsia="Calibri" w:hAnsi="Calibri" w:cs="Calibri"/>
+          <w:u w:val="single"/>
+        </w:rPr>
+        <w:t>Schema del Database</w:t>
+      </w:r>
+      <w:r>
+        <w:rPr>
+          <w:rFonts w:ascii="Calibri" w:eastAsia="Calibri" w:hAnsi="Calibri" w:cs="Calibri"/>
+          <w:u w:val="single"/>
+        </w:rPr>
+        <w:t>:</w:t>
+      </w:r>
+    </w:p>
+    <w:p>
+      <w:pPr>
+        <w:pStyle w:val="Paragrafoelenco"/>
+        <w:numPr>
+          <w:ilvl w:val="0"/>
+          <w:numId w:val="10"/>
+        </w:numPr>
+        <w:spacing w:after="200" w:line="276" w:lineRule="auto"/>
+        <w:rPr>
+          <w:rFonts w:ascii="Calibri" w:eastAsia="Calibri" w:hAnsi="Calibri" w:cs="Calibri"/>
+        </w:rPr>
+      </w:pPr>
+      <w:r>
+        <w:rPr>
+          <w:rFonts w:ascii="Calibri" w:eastAsia="Calibri" w:hAnsi="Calibri" w:cs="Calibri"/>
+        </w:rPr>
+        <w:t xml:space="preserve">OPERA </w:t>
+      </w:r>
+      <w:r>
+        <w:rPr>
+          <w:rFonts w:ascii="Calibri" w:eastAsia="Calibri" w:hAnsi="Calibri" w:cs="Calibri"/>
+        </w:rPr>
+        <w:t>(</w:t>
+      </w:r>
+      <w:r>
+        <w:rPr>
+          <w:rFonts w:ascii="Calibri" w:eastAsia="Calibri" w:hAnsi="Calibri" w:cs="Calibri"/>
+          <w:u w:val="single"/>
+        </w:rPr>
+        <w:t>opera_id</w:t>
+      </w:r>
+      <w:r>
+        <w:rPr>
+          <w:rFonts w:ascii="Calibri" w:eastAsia="Calibri" w:hAnsi="Calibri" w:cs="Calibri"/>
+        </w:rPr>
+        <w:t xml:space="preserve">, titolo, anno, tecnica, dimensioni, </w:t>
+      </w:r>
+      <w:r>
+        <w:rPr>
+          <w:rFonts w:ascii="Calibri" w:eastAsia="Calibri" w:hAnsi="Calibri" w:cs="Calibri"/>
+          <w:color w:val="FF0000"/>
+        </w:rPr>
+        <w:t>autore_id</w:t>
+      </w:r>
+      <w:r>
+        <w:rPr>
+          <w:rFonts w:ascii="Calibri" w:eastAsia="Calibri" w:hAnsi="Calibri" w:cs="Calibri"/>
+        </w:rPr>
+        <w:t>)</w:t>
+      </w:r>
+    </w:p>
+    <w:p>
+      <w:pPr>
+        <w:pStyle w:val="Paragrafoelenco"/>
+        <w:numPr>
+          <w:ilvl w:val="0"/>
+          <w:numId w:val="10"/>
+        </w:numPr>
+        <w:spacing w:after="200" w:line="276" w:lineRule="auto"/>
+        <w:rPr>
+          <w:rFonts w:ascii="Calibri" w:eastAsia="Calibri" w:hAnsi="Calibri" w:cs="Calibri"/>
+        </w:rPr>
+      </w:pPr>
+      <w:r>
+        <w:rPr>
+          <w:rFonts w:ascii="Calibri" w:eastAsia="Calibri" w:hAnsi="Calibri" w:cs="Calibri"/>
+        </w:rPr>
+        <w:t>AUTORE (</w:t>
+      </w:r>
+      <w:r>
+        <w:rPr>
+          <w:rFonts w:ascii="Calibri" w:eastAsia="Calibri" w:hAnsi="Calibri" w:cs="Calibri"/>
+          <w:color w:val="FF0000"/>
+          <w:u w:val="single"/>
+        </w:rPr>
+        <w:t>autore_id</w:t>
+      </w:r>
+      <w:r>
+        <w:rPr>
+          <w:rFonts w:ascii="Calibri" w:eastAsia="Calibri" w:hAnsi="Calibri" w:cs="Calibri"/>
+        </w:rPr>
+        <w:t>, nome, cognome, nazionalità, data di nascita, data di morte)</w:t>
+      </w:r>
+      <w:r>
+        <w:rPr>
+          <w:rFonts w:ascii="Calibri" w:eastAsia="Calibri" w:hAnsi="Calibri" w:cs="Calibri"/>
+        </w:rPr>
+        <w:br/>
+        <w:t xml:space="preserve">                </w:t>
+      </w:r>
+      <w:r>
+        <w:rPr>
+          <w:rFonts w:ascii="Calibri" w:eastAsia="Calibri" w:hAnsi="Calibri" w:cs="Calibri"/>
+          <w:i/>
+          <w:color w:val="8EAADB" w:themeColor="accent1" w:themeTint="99"/>
+        </w:rPr>
+        <w:t>Unique (nome, cognome)</w:t>
+      </w:r>
     </w:p>
     <w:p>
       <w:pPr>
@@ -935,19 +1118,8 @@
         <w:rPr>
           <w:rFonts w:ascii="Calibri" w:eastAsia="Calibri" w:hAnsi="Calibri" w:cs="Calibri"/>
         </w:rPr>
-        <w:t>La tecnica</w:t>
-      </w:r>
-      <w:r>
-        <w:rPr>
-          <w:rFonts w:ascii="Calibri" w:eastAsia="Calibri" w:hAnsi="Calibri" w:cs="Calibri"/>
-        </w:rPr>
-        <w:t xml:space="preserve"> contiene un hyperlink che consente all’utente di vedere</w:t>
-      </w:r>
-      <w:r>
-        <w:rPr>
-          <w:rFonts w:ascii="Calibri" w:eastAsia="Calibri" w:hAnsi="Calibri" w:cs="Calibri"/>
-        </w:rPr>
-        <w:t xml:space="preserve"> tutte le opere con quella tecnica</w:t>
+        <w:lastRenderedPageBreak/>
+        <w:t>La tecnica contiene un hyperlink che consente all’utente di vedere tutte le opere con quella tecnica</w:t>
       </w:r>
     </w:p>
     <w:p>
@@ -989,14 +1161,7 @@
           <w:rFonts w:ascii="Calibri" w:eastAsia="Calibri" w:hAnsi="Calibri" w:cs="Calibri"/>
           <w:i/>
         </w:rPr>
-        <w:t xml:space="preserve">VISUALIZZAZIONE </w:t>
-      </w:r>
-      <w:r>
-        <w:rPr>
-          <w:rFonts w:ascii="Calibri" w:eastAsia="Calibri" w:hAnsi="Calibri" w:cs="Calibri"/>
-          <w:i/>
-        </w:rPr>
-        <w:t>DETTAGLI AUTORE</w:t>
+        <w:t>VISUALIZZAZIONE DETTAGLI AUTORE</w:t>
       </w:r>
       <w:r>
         <w:rPr>
@@ -1181,13 +1346,7 @@
         <w:rPr>
           <w:rFonts w:ascii="Calibri" w:eastAsia="Calibri" w:hAnsi="Calibri" w:cs="Calibri"/>
         </w:rPr>
-        <w:t xml:space="preserve">accede alla lista </w:t>
-      </w:r>
-      <w:r>
-        <w:rPr>
-          <w:rFonts w:ascii="Calibri" w:eastAsia="Calibri" w:hAnsi="Calibri" w:cs="Calibri"/>
-        </w:rPr>
-        <w:t>delle opere</w:t>
+        <w:t>accede alla lista delle opere</w:t>
       </w:r>
     </w:p>
     <w:p>
@@ -1206,7 +1365,6 @@
         <w:rPr>
           <w:rFonts w:ascii="Calibri" w:eastAsia="Calibri" w:hAnsi="Calibri" w:cs="Calibri"/>
         </w:rPr>
-        <w:lastRenderedPageBreak/>
         <w:t>Il nome dell’autore contiene un hyperlink che consente all’utente di vedere i suoi dettagli (nome, cognome, nazionalità, d</w:t>
       </w:r>
       <w:r>
@@ -1549,14 +1707,7 @@
           <w:rFonts w:ascii="Calibri" w:eastAsia="Calibri" w:hAnsi="Calibri" w:cs="Calibri"/>
           <w:i/>
         </w:rPr>
-        <w:t>ELIMINAZIONE DI UN’OPERA DALLA</w:t>
-      </w:r>
-      <w:r>
-        <w:rPr>
-          <w:rFonts w:ascii="Calibri" w:eastAsia="Calibri" w:hAnsi="Calibri" w:cs="Calibri"/>
-          <w:i/>
-        </w:rPr>
-        <w:t xml:space="preserve"> GALLERIA</w:t>
+        <w:t>ELIMINAZIONE DI UN’OPERA DALLA GALLERIA</w:t>
       </w:r>
       <w:r>
         <w:rPr>
@@ -1680,13 +1831,7 @@
         <w:rPr>
           <w:rFonts w:ascii="Calibri" w:eastAsia="Calibri" w:hAnsi="Calibri" w:cs="Calibri"/>
         </w:rPr>
-        <w:t>Nella barra di navigazione in altro a destra è presente il pulsante pe</w:t>
-      </w:r>
-      <w:r>
-        <w:rPr>
-          <w:rFonts w:ascii="Calibri" w:eastAsia="Calibri" w:hAnsi="Calibri" w:cs="Calibri"/>
-        </w:rPr>
-        <w:t>r accedere alla pagina di Login</w:t>
+        <w:t>Nella barra di navigazione in altro a destra è presente il pulsante per accedere alla pagina di Login</w:t>
       </w:r>
     </w:p>
     <w:p>
@@ -1754,8 +1899,6 @@
           <w:i/>
         </w:rPr>
       </w:pPr>
-      <w:bookmarkStart w:id="0" w:name="_GoBack"/>
-      <w:bookmarkEnd w:id="0"/>
       <w:r>
         <w:rPr>
           <w:rFonts w:ascii="Calibri" w:eastAsia="Calibri" w:hAnsi="Calibri" w:cs="Calibri"/>
@@ -1787,14 +1930,7 @@
           <w:rFonts w:ascii="Calibri" w:eastAsia="Calibri" w:hAnsi="Calibri" w:cs="Calibri"/>
           <w:i/>
         </w:rPr>
-        <w:t>MODIFICA</w:t>
-      </w:r>
-      <w:r>
-        <w:rPr>
-          <w:rFonts w:ascii="Calibri" w:eastAsia="Calibri" w:hAnsi="Calibri" w:cs="Calibri"/>
-          <w:i/>
-        </w:rPr>
-        <w:t xml:space="preserve"> DI UN’</w:t>
+        <w:t>MODIFICA DI UN’</w:t>
       </w:r>
       <w:r>
         <w:rPr>
@@ -1982,19 +2118,7 @@
         <w:rPr>
           <w:rFonts w:ascii="Calibri" w:eastAsia="Calibri" w:hAnsi="Calibri" w:cs="Calibri"/>
         </w:rPr>
-        <w:t xml:space="preserve">Quindi clicca sul pulsante per </w:t>
-      </w:r>
-      <w:r>
-        <w:rPr>
-          <w:rFonts w:ascii="Calibri" w:eastAsia="Calibri" w:hAnsi="Calibri" w:cs="Calibri"/>
-        </w:rPr>
-        <w:t>modificare</w:t>
-      </w:r>
-      <w:r>
-        <w:rPr>
-          <w:rFonts w:ascii="Calibri" w:eastAsia="Calibri" w:hAnsi="Calibri" w:cs="Calibri"/>
-        </w:rPr>
-        <w:t xml:space="preserve"> l’opera, presente a fianco di ogni record</w:t>
+        <w:t>Quindi clicca sul pulsante per modificare l’opera, presente a fianco di ogni record</w:t>
       </w:r>
     </w:p>
     <w:p>
@@ -2037,14 +2161,8 @@
           <w:rFonts w:ascii="Calibri" w:eastAsia="Calibri" w:hAnsi="Calibri" w:cs="Calibri"/>
         </w:rPr>
       </w:pPr>
-    </w:p>
-    <w:p>
-      <w:pPr>
-        <w:spacing w:after="200" w:line="276" w:lineRule="auto"/>
-        <w:rPr>
-          <w:rFonts w:ascii="Calibri" w:eastAsia="Calibri" w:hAnsi="Calibri" w:cs="Calibri"/>
-        </w:rPr>
-      </w:pPr>
+      <w:bookmarkStart w:id="0" w:name="_GoBack"/>
+      <w:bookmarkEnd w:id="0"/>
     </w:p>
     <w:sectPr>
       <w:pgSz w:w="11906" w:h="16838"/>
@@ -2482,7 +2600,7 @@
   <w:abstractNum w:abstractNumId="5" w15:restartNumberingAfterBreak="0">
     <w:nsid w:val="57982419"/>
     <w:multiLevelType w:val="hybridMultilevel"/>
-    <w:tmpl w:val="1E0AE7A8"/>
+    <w:tmpl w:val="68E241F2"/>
     <w:lvl w:ilvl="0" w:tplc="04100001">
       <w:start w:val="1"/>
       <w:numFmt w:val="bullet"/>
@@ -2495,7 +2613,7 @@
         <w:rFonts w:ascii="Symbol" w:hAnsi="Symbol" w:hint="default"/>
       </w:rPr>
     </w:lvl>
-    <w:lvl w:ilvl="1" w:tplc="04100003" w:tentative="1">
+    <w:lvl w:ilvl="1" w:tplc="04100003">
       <w:start w:val="1"/>
       <w:numFmt w:val="bullet"/>
       <w:lvlText w:val="o"/>
@@ -3111,6 +3229,7 @@
     <w:lsdException w:name="HTML Sample" w:semiHidden="1" w:unhideWhenUsed="1"/>
     <w:lsdException w:name="HTML Typewriter" w:semiHidden="1" w:unhideWhenUsed="1"/>
     <w:lsdException w:name="HTML Variable" w:semiHidden="1" w:unhideWhenUsed="1"/>
+    <w:lsdException w:name="Normal Table" w:semiHidden="1" w:unhideWhenUsed="1"/>
     <w:lsdException w:name="annotation subject" w:semiHidden="1" w:unhideWhenUsed="1"/>
     <w:lsdException w:name="No List" w:semiHidden="1" w:unhideWhenUsed="1"/>
     <w:lsdException w:name="Outline List 1" w:semiHidden="1" w:unhideWhenUsed="1"/>
@@ -3157,8 +3276,10 @@
     <w:lsdException w:name="Table Subtle 2" w:semiHidden="1" w:unhideWhenUsed="1"/>
     <w:lsdException w:name="Table Web 1" w:semiHidden="1" w:unhideWhenUsed="1"/>
     <w:lsdException w:name="Table Web 2" w:semiHidden="1" w:unhideWhenUsed="1"/>
+    <w:lsdException w:name="Table Web 3" w:semiHidden="1" w:unhideWhenUsed="1"/>
     <w:lsdException w:name="Balloon Text" w:semiHidden="1" w:unhideWhenUsed="1"/>
     <w:lsdException w:name="Table Grid" w:uiPriority="39"/>
+    <w:lsdException w:name="Table Theme" w:semiHidden="1" w:unhideWhenUsed="1"/>
     <w:lsdException w:name="Placeholder Text" w:semiHidden="1"/>
     <w:lsdException w:name="No Spacing" w:uiPriority="1" w:qFormat="1"/>
     <w:lsdException w:name="Light Shading" w:uiPriority="60"/>

</xml_diff>

<commit_message>
Ennesimo fix ai link
</commit_message>
<xml_diff>
--- a/specifiche.docx
+++ b/specifiche.docx
@@ -306,7 +306,13 @@
         <w:rPr>
           <w:rFonts w:ascii="Calibri" w:eastAsia="Calibri" w:hAnsi="Calibri" w:cs="Calibri"/>
         </w:rPr>
-        <w:t xml:space="preserve">: </w:t>
+        <w:t>:</w:t>
+      </w:r>
+      <w:r>
+        <w:rPr>
+          <w:rFonts w:ascii="Calibri" w:eastAsia="Calibri" w:hAnsi="Calibri" w:cs="Calibri"/>
+        </w:rPr>
+        <w:tab/>
       </w:r>
       <w:hyperlink r:id="rId5" w:history="1">
         <w:r>
@@ -314,7 +320,7 @@
             <w:rStyle w:val="Collegamentoipertestuale"/>
             <w:rFonts w:ascii="Consolas" w:eastAsia="Calibri" w:hAnsi="Consolas" w:cs="Calibri"/>
           </w:rPr>
-          <w:t>http://35.176.142.136:8080/museo/</w:t>
+          <w:t>http://35.176.115.183/</w:t>
         </w:r>
       </w:hyperlink>
     </w:p>
@@ -348,6 +354,7 @@
         </w:rPr>
         <w:tab/>
       </w:r>
+      <w:proofErr w:type="gramStart"/>
       <w:r>
         <w:rPr>
           <w:rFonts w:ascii="Consolas" w:hAnsi="Consolas" w:cs="Consolas"/>
@@ -358,6 +365,7 @@
         </w:rPr>
         <w:t>jdbc:postgresql://dbsiwproject.ckqdpqtsiqj7.eu-west-2.rds.amazonaws.com/progetto</w:t>
       </w:r>
+      <w:proofErr w:type="gramEnd"/>
     </w:p>
     <w:p>
       <w:pPr>
@@ -367,6 +375,8 @@
           <w:u w:val="single"/>
         </w:rPr>
       </w:pPr>
+      <w:bookmarkStart w:id="0" w:name="_GoBack"/>
+      <w:bookmarkEnd w:id="0"/>
     </w:p>
     <w:p>
       <w:pPr>
@@ -381,7 +391,14 @@
           <w:rFonts w:ascii="Calibri" w:eastAsia="Calibri" w:hAnsi="Calibri" w:cs="Calibri"/>
           <w:u w:val="single"/>
         </w:rPr>
-        <w:t>Bug e malfunzionamenti noti:</w:t>
+        <w:t>Schema del Database</w:t>
+      </w:r>
+      <w:r>
+        <w:rPr>
+          <w:rFonts w:ascii="Calibri" w:eastAsia="Calibri" w:hAnsi="Calibri" w:cs="Calibri"/>
+          <w:u w:val="single"/>
+        </w:rPr>
+        <w:t>:</w:t>
       </w:r>
     </w:p>
     <w:p>
@@ -400,63 +417,39 @@
         <w:rPr>
           <w:rFonts w:ascii="Calibri" w:eastAsia="Calibri" w:hAnsi="Calibri" w:cs="Calibri"/>
         </w:rPr>
-        <w:t>Inserendo un autore già presente viene lanciata un’eccezione dovuta al vincolo di unicità, ma</w:t>
-      </w:r>
-      <w:r>
-        <w:rPr>
-          <w:rFonts w:ascii="Calibri" w:eastAsia="Calibri" w:hAnsi="Calibri" w:cs="Calibri"/>
-        </w:rPr>
-        <w:t xml:space="preserve"> sul server remoto</w:t>
-      </w:r>
-      <w:r>
-        <w:rPr>
-          <w:rFonts w:ascii="Calibri" w:eastAsia="Calibri" w:hAnsi="Calibri" w:cs="Calibri"/>
-        </w:rPr>
-        <w:t xml:space="preserve"> non viene gestita</w:t>
-      </w:r>
-      <w:r>
-        <w:rPr>
-          <w:rFonts w:ascii="Calibri" w:eastAsia="Calibri" w:hAnsi="Calibri" w:cs="Calibri"/>
-        </w:rPr>
-        <w:t xml:space="preserve"> come </w:t>
-      </w:r>
-      <w:r>
-        <w:rPr>
-          <w:rFonts w:ascii="Calibri" w:eastAsia="Calibri" w:hAnsi="Calibri" w:cs="Calibri"/>
-        </w:rPr>
-        <w:t>previsto (in locale, invece, viene lanciato un popup)</w:t>
-      </w:r>
-    </w:p>
-    <w:p>
-      <w:pPr>
-        <w:spacing w:after="200" w:line="276" w:lineRule="auto"/>
+        <w:t xml:space="preserve">OPERA </w:t>
+      </w:r>
+      <w:r>
+        <w:rPr>
+          <w:rFonts w:ascii="Calibri" w:eastAsia="Calibri" w:hAnsi="Calibri" w:cs="Calibri"/>
+        </w:rPr>
+        <w:t>(</w:t>
+      </w:r>
+      <w:r>
         <w:rPr>
           <w:rFonts w:ascii="Calibri" w:eastAsia="Calibri" w:hAnsi="Calibri" w:cs="Calibri"/>
           <w:u w:val="single"/>
         </w:rPr>
-      </w:pPr>
-    </w:p>
-    <w:p>
-      <w:pPr>
-        <w:spacing w:after="200" w:line="276" w:lineRule="auto"/>
-        <w:rPr>
-          <w:rFonts w:ascii="Calibri" w:eastAsia="Calibri" w:hAnsi="Calibri" w:cs="Calibri"/>
-          <w:u w:val="single"/>
-        </w:rPr>
-      </w:pPr>
-      <w:r>
-        <w:rPr>
-          <w:rFonts w:ascii="Calibri" w:eastAsia="Calibri" w:hAnsi="Calibri" w:cs="Calibri"/>
-          <w:u w:val="single"/>
-        </w:rPr>
-        <w:t>Schema del Database</w:t>
-      </w:r>
-      <w:r>
-        <w:rPr>
-          <w:rFonts w:ascii="Calibri" w:eastAsia="Calibri" w:hAnsi="Calibri" w:cs="Calibri"/>
-          <w:u w:val="single"/>
-        </w:rPr>
-        <w:t>:</w:t>
+        <w:t>opera_id</w:t>
+      </w:r>
+      <w:r>
+        <w:rPr>
+          <w:rFonts w:ascii="Calibri" w:eastAsia="Calibri" w:hAnsi="Calibri" w:cs="Calibri"/>
+        </w:rPr>
+        <w:t xml:space="preserve">, titolo, anno, tecnica, dimensioni, </w:t>
+      </w:r>
+      <w:r>
+        <w:rPr>
+          <w:rFonts w:ascii="Calibri" w:eastAsia="Calibri" w:hAnsi="Calibri" w:cs="Calibri"/>
+          <w:color w:val="FF0000"/>
+        </w:rPr>
+        <w:t>autore_id</w:t>
+      </w:r>
+      <w:r>
+        <w:rPr>
+          <w:rFonts w:ascii="Calibri" w:eastAsia="Calibri" w:hAnsi="Calibri" w:cs="Calibri"/>
+        </w:rPr>
+        <w:t>)</w:t>
       </w:r>
     </w:p>
     <w:p>
@@ -475,57 +468,6 @@
         <w:rPr>
           <w:rFonts w:ascii="Calibri" w:eastAsia="Calibri" w:hAnsi="Calibri" w:cs="Calibri"/>
         </w:rPr>
-        <w:t xml:space="preserve">OPERA </w:t>
-      </w:r>
-      <w:r>
-        <w:rPr>
-          <w:rFonts w:ascii="Calibri" w:eastAsia="Calibri" w:hAnsi="Calibri" w:cs="Calibri"/>
-        </w:rPr>
-        <w:t>(</w:t>
-      </w:r>
-      <w:r>
-        <w:rPr>
-          <w:rFonts w:ascii="Calibri" w:eastAsia="Calibri" w:hAnsi="Calibri" w:cs="Calibri"/>
-          <w:u w:val="single"/>
-        </w:rPr>
-        <w:t>opera_id</w:t>
-      </w:r>
-      <w:r>
-        <w:rPr>
-          <w:rFonts w:ascii="Calibri" w:eastAsia="Calibri" w:hAnsi="Calibri" w:cs="Calibri"/>
-        </w:rPr>
-        <w:t xml:space="preserve">, titolo, anno, tecnica, dimensioni, </w:t>
-      </w:r>
-      <w:r>
-        <w:rPr>
-          <w:rFonts w:ascii="Calibri" w:eastAsia="Calibri" w:hAnsi="Calibri" w:cs="Calibri"/>
-          <w:color w:val="FF0000"/>
-        </w:rPr>
-        <w:t>autore_id</w:t>
-      </w:r>
-      <w:r>
-        <w:rPr>
-          <w:rFonts w:ascii="Calibri" w:eastAsia="Calibri" w:hAnsi="Calibri" w:cs="Calibri"/>
-        </w:rPr>
-        <w:t>)</w:t>
-      </w:r>
-    </w:p>
-    <w:p>
-      <w:pPr>
-        <w:pStyle w:val="Paragrafoelenco"/>
-        <w:numPr>
-          <w:ilvl w:val="0"/>
-          <w:numId w:val="10"/>
-        </w:numPr>
-        <w:spacing w:after="200" w:line="276" w:lineRule="auto"/>
-        <w:rPr>
-          <w:rFonts w:ascii="Calibri" w:eastAsia="Calibri" w:hAnsi="Calibri" w:cs="Calibri"/>
-        </w:rPr>
-      </w:pPr>
-      <w:r>
-        <w:rPr>
-          <w:rFonts w:ascii="Calibri" w:eastAsia="Calibri" w:hAnsi="Calibri" w:cs="Calibri"/>
-        </w:rPr>
         <w:t>AUTORE (</w:t>
       </w:r>
       <w:r>
@@ -1118,7 +1060,6 @@
         <w:rPr>
           <w:rFonts w:ascii="Calibri" w:eastAsia="Calibri" w:hAnsi="Calibri" w:cs="Calibri"/>
         </w:rPr>
-        <w:lastRenderedPageBreak/>
         <w:t>La tecnica contiene un hyperlink che consente all’utente di vedere tutte le opere con quella tecnica</w:t>
       </w:r>
     </w:p>
@@ -1328,6 +1269,7 @@
         <w:rPr>
           <w:rFonts w:ascii="Calibri" w:eastAsia="Calibri" w:hAnsi="Calibri" w:cs="Calibri"/>
         </w:rPr>
+        <w:lastRenderedPageBreak/>
         <w:t xml:space="preserve">Tramite il </w:t>
       </w:r>
       <w:r>
@@ -2161,8 +2103,6 @@
           <w:rFonts w:ascii="Calibri" w:eastAsia="Calibri" w:hAnsi="Calibri" w:cs="Calibri"/>
         </w:rPr>
       </w:pPr>
-      <w:bookmarkStart w:id="0" w:name="_GoBack"/>
-      <w:bookmarkEnd w:id="0"/>
     </w:p>
     <w:sectPr>
       <w:pgSz w:w="11906" w:h="16838"/>

</xml_diff>